<commit_message>
Aggiunto test Search By Date
</commit_message>
<xml_diff>
--- a/Documentazione/Testing/PIANO TEST EVENTDAO.docx
+++ b/Documentazione/Testing/PIANO TEST EVENTDAO.docx
@@ -2130,7 +2130,23 @@
           <w:sz w:val="22"/>
           <w:szCs w:val="22"/>
         </w:rPr>
-        <w:t xml:space="preserve">(String title) ,SEARCHBYDATE (Date </w:t>
+        <w:t xml:space="preserve">(String </w:t>
+      </w:r>
+      <w:r>
+        <w:rPr>
+          <w:b/>
+          <w:sz w:val="22"/>
+          <w:szCs w:val="22"/>
+        </w:rPr>
+        <w:t>place</w:t>
+      </w:r>
+      <w:r>
+        <w:rPr>
+          <w:b/>
+          <w:sz w:val="22"/>
+          <w:szCs w:val="22"/>
+        </w:rPr>
+        <w:t xml:space="preserve">) ,SEARCHBYDATE (Date </w:t>
       </w:r>
       <w:proofErr w:type="spellStart"/>
       <w:r>
@@ -7737,8 +7753,6 @@
               </w:rPr>
               <w:t>2</w:t>
             </w:r>
-            <w:bookmarkStart w:id="0" w:name="_GoBack"/>
-            <w:bookmarkEnd w:id="0"/>
           </w:p>
         </w:tc>
         <w:tc>
@@ -9788,7 +9802,23 @@
           <w:bCs/>
           <w:u w:color="000000"/>
         </w:rPr>
-        <w:t xml:space="preserve">  modificare i campi dell’evento selezionato</w:t>
+        <w:t xml:space="preserve">  modificare</w:t>
+      </w:r>
+      <w:r>
+        <w:rPr>
+          <w:rFonts w:ascii="Times New Roman" w:eastAsia="Calibri" w:hAnsi="Times New Roman" w:cs="Times New Roman"/>
+          <w:bCs/>
+          <w:u w:color="000000"/>
+        </w:rPr>
+        <w:t xml:space="preserve"> sul database</w:t>
+      </w:r>
+      <w:r>
+        <w:rPr>
+          <w:rFonts w:ascii="Times New Roman" w:eastAsia="Calibri" w:hAnsi="Times New Roman" w:cs="Times New Roman"/>
+          <w:bCs/>
+          <w:u w:color="000000"/>
+        </w:rPr>
+        <w:t xml:space="preserve"> i campi dell’evento selezionato</w:t>
       </w:r>
       <w:r>
         <w:rPr>
@@ -15184,30 +15214,651 @@
       <w:pPr>
         <w:spacing w:line="480" w:lineRule="auto"/>
         <w:rPr>
-          <w:sz w:val="22"/>
-          <w:szCs w:val="22"/>
-        </w:rPr>
-      </w:pPr>
+          <w:b/>
+          <w:sz w:val="22"/>
+          <w:szCs w:val="22"/>
+        </w:rPr>
+      </w:pPr>
+      <w:r>
+        <w:rPr>
+          <w:b/>
+          <w:sz w:val="22"/>
+          <w:szCs w:val="22"/>
+        </w:rPr>
+        <w:lastRenderedPageBreak/>
+        <w:t>PIANO DI TEST 5.</w:t>
+      </w:r>
     </w:p>
     <w:p>
       <w:pPr>
         <w:spacing w:line="480" w:lineRule="auto"/>
         <w:rPr>
+          <w:sz w:val="22"/>
+          <w:szCs w:val="22"/>
+        </w:rPr>
+      </w:pPr>
+      <w:proofErr w:type="gramStart"/>
+      <w:r>
+        <w:rPr>
           <w:b/>
           <w:sz w:val="22"/>
           <w:szCs w:val="22"/>
         </w:rPr>
-      </w:pPr>
+        <w:t>METOD</w:t>
+      </w:r>
+      <w:r>
+        <w:rPr>
+          <w:b/>
+          <w:sz w:val="22"/>
+          <w:szCs w:val="22"/>
+        </w:rPr>
+        <w:t xml:space="preserve">I </w:t>
+      </w:r>
+      <w:r>
+        <w:rPr>
+          <w:b/>
+          <w:sz w:val="22"/>
+          <w:szCs w:val="22"/>
+        </w:rPr>
+        <w:t>:</w:t>
+      </w:r>
+      <w:proofErr w:type="gramEnd"/>
+      <w:r>
+        <w:rPr>
+          <w:b/>
+          <w:sz w:val="22"/>
+          <w:szCs w:val="22"/>
+        </w:rPr>
+        <w:t xml:space="preserve"> </w:t>
+      </w:r>
+      <w:r>
+        <w:rPr>
+          <w:b/>
+          <w:sz w:val="22"/>
+          <w:szCs w:val="22"/>
+        </w:rPr>
+        <w:t>SEARCHBYDATE (Date from</w:t>
+      </w:r>
+      <w:r>
+        <w:rPr>
+          <w:b/>
+          <w:sz w:val="22"/>
+          <w:szCs w:val="22"/>
+        </w:rPr>
+        <w:t xml:space="preserve"> </w:t>
+      </w:r>
+      <w:r>
+        <w:rPr>
+          <w:b/>
+          <w:sz w:val="22"/>
+          <w:szCs w:val="22"/>
+        </w:rPr>
+        <w:t>,</w:t>
+      </w:r>
+      <w:r>
+        <w:rPr>
+          <w:b/>
+          <w:sz w:val="22"/>
+          <w:szCs w:val="22"/>
+        </w:rPr>
+        <w:t xml:space="preserve"> </w:t>
+      </w:r>
+      <w:r>
+        <w:rPr>
+          <w:b/>
+          <w:sz w:val="22"/>
+          <w:szCs w:val="22"/>
+        </w:rPr>
+        <w:t>Date to)</w:t>
+      </w:r>
     </w:p>
     <w:p>
       <w:pPr>
+        <w:pStyle w:val="Didefault"/>
+        <w:tabs>
+          <w:tab w:val="left" w:pos="708"/>
+          <w:tab w:val="left" w:pos="1416"/>
+          <w:tab w:val="left" w:pos="2124"/>
+          <w:tab w:val="left" w:pos="2832"/>
+          <w:tab w:val="left" w:pos="3540"/>
+          <w:tab w:val="left" w:pos="4248"/>
+          <w:tab w:val="left" w:pos="4956"/>
+          <w:tab w:val="left" w:pos="5664"/>
+          <w:tab w:val="left" w:pos="6372"/>
+          <w:tab w:val="left" w:pos="7080"/>
+          <w:tab w:val="left" w:pos="7788"/>
+          <w:tab w:val="left" w:pos="8496"/>
+          <w:tab w:val="left" w:pos="9204"/>
+        </w:tabs>
+        <w:spacing w:after="160" w:line="259" w:lineRule="auto"/>
+        <w:rPr>
+          <w:rFonts w:ascii="Times New Roman" w:eastAsia="Calibri" w:hAnsi="Times New Roman" w:cs="Times New Roman"/>
+          <w:b/>
+          <w:bCs/>
+          <w:u w:color="000000"/>
+        </w:rPr>
+      </w:pPr>
+      <w:r>
+        <w:rPr>
+          <w:rFonts w:ascii="Times New Roman" w:eastAsia="Calibri" w:hAnsi="Times New Roman" w:cs="Times New Roman"/>
+          <w:b/>
+          <w:bCs/>
+          <w:u w:color="000000"/>
+        </w:rPr>
+        <w:t>DESCRIZIONE</w:t>
+      </w:r>
+    </w:p>
+    <w:p>
+      <w:pPr>
+        <w:pStyle w:val="Didefault"/>
+        <w:tabs>
+          <w:tab w:val="left" w:pos="708"/>
+          <w:tab w:val="left" w:pos="1416"/>
+          <w:tab w:val="left" w:pos="2124"/>
+          <w:tab w:val="left" w:pos="2832"/>
+          <w:tab w:val="left" w:pos="3540"/>
+          <w:tab w:val="left" w:pos="4248"/>
+          <w:tab w:val="left" w:pos="4956"/>
+          <w:tab w:val="left" w:pos="5664"/>
+          <w:tab w:val="left" w:pos="6372"/>
+          <w:tab w:val="left" w:pos="7080"/>
+          <w:tab w:val="left" w:pos="7788"/>
+          <w:tab w:val="left" w:pos="8496"/>
+          <w:tab w:val="left" w:pos="9204"/>
+        </w:tabs>
+        <w:spacing w:after="160" w:line="259" w:lineRule="auto"/>
+        <w:rPr>
+          <w:rFonts w:ascii="Times New Roman" w:eastAsia="Calibri" w:hAnsi="Times New Roman" w:cs="Times New Roman"/>
+          <w:bCs/>
+          <w:u w:color="000000"/>
+        </w:rPr>
+      </w:pPr>
+      <w:r>
+        <w:rPr>
+          <w:rFonts w:ascii="Times New Roman" w:eastAsia="Calibri" w:hAnsi="Times New Roman" w:cs="Times New Roman"/>
+          <w:bCs/>
+          <w:u w:color="000000"/>
+        </w:rPr>
+        <w:t>Il metodo permett</w:t>
+      </w:r>
+      <w:r>
+        <w:rPr>
+          <w:rFonts w:ascii="Times New Roman" w:eastAsia="Calibri" w:hAnsi="Times New Roman" w:cs="Times New Roman"/>
+          <w:bCs/>
+          <w:u w:color="000000"/>
+        </w:rPr>
+        <w:t xml:space="preserve">e </w:t>
+      </w:r>
+      <w:r>
+        <w:rPr>
+          <w:rFonts w:ascii="Times New Roman" w:eastAsia="Calibri" w:hAnsi="Times New Roman" w:cs="Times New Roman"/>
+          <w:bCs/>
+          <w:u w:color="000000"/>
+        </w:rPr>
+        <w:t xml:space="preserve">di  </w:t>
+      </w:r>
+      <w:r>
+        <w:rPr>
+          <w:rFonts w:ascii="Times New Roman" w:eastAsia="Calibri" w:hAnsi="Times New Roman" w:cs="Times New Roman"/>
+          <w:bCs/>
+          <w:u w:color="000000"/>
+        </w:rPr>
+        <w:t>cercare  sul database eventi compresi tra due date.</w:t>
+      </w:r>
+    </w:p>
+    <w:p>
+      <w:pPr>
+        <w:pStyle w:val="Didefault"/>
+        <w:tabs>
+          <w:tab w:val="left" w:pos="708"/>
+          <w:tab w:val="left" w:pos="1416"/>
+          <w:tab w:val="left" w:pos="2124"/>
+          <w:tab w:val="left" w:pos="2832"/>
+          <w:tab w:val="left" w:pos="3540"/>
+          <w:tab w:val="left" w:pos="4248"/>
+          <w:tab w:val="left" w:pos="4956"/>
+          <w:tab w:val="left" w:pos="5664"/>
+          <w:tab w:val="left" w:pos="6372"/>
+          <w:tab w:val="left" w:pos="7080"/>
+          <w:tab w:val="left" w:pos="7788"/>
+          <w:tab w:val="left" w:pos="8496"/>
+          <w:tab w:val="left" w:pos="9204"/>
+        </w:tabs>
+        <w:spacing w:after="160" w:line="259" w:lineRule="auto"/>
+        <w:rPr>
+          <w:rFonts w:ascii="Times New Roman" w:eastAsia="Calibri" w:hAnsi="Times New Roman" w:cs="Times New Roman"/>
+          <w:b/>
+          <w:bCs/>
+          <w:u w:color="000000"/>
+        </w:rPr>
+      </w:pPr>
+      <w:r>
+        <w:rPr>
+          <w:rFonts w:ascii="Times New Roman" w:eastAsia="Calibri" w:hAnsi="Times New Roman" w:cs="Times New Roman"/>
+          <w:b/>
+          <w:bCs/>
+          <w:u w:color="000000"/>
+        </w:rPr>
+        <w:t>ESITO ATTESO</w:t>
+      </w:r>
+    </w:p>
+    <w:p>
+      <w:pPr>
+        <w:pStyle w:val="Didefault"/>
+        <w:tabs>
+          <w:tab w:val="left" w:pos="708"/>
+          <w:tab w:val="left" w:pos="1416"/>
+          <w:tab w:val="left" w:pos="2124"/>
+          <w:tab w:val="left" w:pos="2832"/>
+          <w:tab w:val="left" w:pos="3540"/>
+          <w:tab w:val="left" w:pos="4248"/>
+          <w:tab w:val="left" w:pos="4956"/>
+          <w:tab w:val="left" w:pos="5664"/>
+          <w:tab w:val="left" w:pos="6372"/>
+          <w:tab w:val="left" w:pos="7080"/>
+          <w:tab w:val="left" w:pos="7788"/>
+          <w:tab w:val="left" w:pos="8496"/>
+          <w:tab w:val="left" w:pos="9204"/>
+        </w:tabs>
+        <w:spacing w:after="160" w:line="259" w:lineRule="auto"/>
+        <w:rPr>
+          <w:rFonts w:ascii="Times New Roman" w:eastAsia="Calibri" w:hAnsi="Times New Roman" w:cs="Times New Roman"/>
+          <w:b/>
+          <w:bCs/>
+          <w:u w:color="000000"/>
+        </w:rPr>
+      </w:pPr>
+      <w:r>
+        <w:rPr>
+          <w:rFonts w:ascii="Times New Roman" w:eastAsia="Calibri" w:hAnsi="Times New Roman" w:cs="Times New Roman"/>
+          <w:u w:color="000000"/>
+        </w:rPr>
+        <w:t>Eventi compresi tra le due date</w:t>
+      </w:r>
+      <w:r>
+        <w:rPr>
+          <w:rFonts w:ascii="Times New Roman" w:eastAsia="Calibri" w:hAnsi="Times New Roman" w:cs="Times New Roman"/>
+          <w:u w:color="000000"/>
+        </w:rPr>
+        <w:br/>
+      </w:r>
+      <w:r>
+        <w:rPr>
+          <w:rFonts w:ascii="Times New Roman" w:eastAsia="Calibri" w:hAnsi="Times New Roman" w:cs="Times New Roman"/>
+          <w:u w:color="000000"/>
+        </w:rPr>
+        <w:br/>
+      </w:r>
+      <w:r>
+        <w:rPr>
+          <w:rFonts w:ascii="Times New Roman" w:eastAsia="Calibri" w:hAnsi="Times New Roman" w:cs="Times New Roman"/>
+          <w:b/>
+          <w:bCs/>
+          <w:u w:color="000000"/>
+        </w:rPr>
+        <w:t>ESITO NON ATTESO</w:t>
+      </w:r>
+    </w:p>
+    <w:p>
+      <w:pPr>
         <w:spacing w:line="480" w:lineRule="auto"/>
         <w:rPr>
+          <w:rFonts w:eastAsia="Calibri"/>
           <w:b/>
-          <w:sz w:val="22"/>
-          <w:szCs w:val="22"/>
-        </w:rPr>
-      </w:pPr>
+          <w:bCs/>
+          <w:sz w:val="22"/>
+          <w:szCs w:val="22"/>
+          <w:u w:color="000000"/>
+          <w:lang w:val="it-IT"/>
+        </w:rPr>
+      </w:pPr>
+      <w:r>
+        <w:rPr>
+          <w:rFonts w:eastAsia="Calibri"/>
+          <w:u w:color="000000"/>
+          <w:lang w:val="it-IT"/>
+        </w:rPr>
+        <w:t>Eventi non compresi tra le due date</w:t>
+      </w:r>
+      <w:r>
+        <w:rPr>
+          <w:rFonts w:eastAsia="Calibri"/>
+          <w:u w:color="000000"/>
+          <w:lang w:val="it-IT"/>
+        </w:rPr>
+        <w:t xml:space="preserve"> </w:t>
+      </w:r>
+      <w:r>
+        <w:rPr>
+          <w:rFonts w:eastAsia="Calibri"/>
+          <w:u w:color="000000"/>
+          <w:lang w:val="it-IT"/>
+        </w:rPr>
+        <w:t>,</w:t>
+      </w:r>
+      <w:r>
+        <w:rPr>
+          <w:rFonts w:eastAsia="Calibri"/>
+          <w:u w:color="000000"/>
+          <w:lang w:val="it-IT"/>
+        </w:rPr>
+        <w:t>eventi non cercati</w:t>
+      </w:r>
+      <w:r>
+        <w:rPr>
+          <w:rFonts w:eastAsia="Calibri"/>
+          <w:u w:color="000000"/>
+          <w:lang w:val="it-IT"/>
+        </w:rPr>
+        <w:t xml:space="preserve">, </w:t>
+      </w:r>
+      <w:proofErr w:type="spellStart"/>
+      <w:r>
+        <w:rPr>
+          <w:rFonts w:eastAsia="Calibri"/>
+          <w:u w:color="000000"/>
+          <w:lang w:val="it-IT"/>
+        </w:rPr>
+        <w:t>Exception</w:t>
+      </w:r>
+      <w:proofErr w:type="spellEnd"/>
+      <w:r>
+        <w:rPr>
+          <w:rFonts w:eastAsia="Calibri"/>
+          <w:u w:color="000000"/>
+          <w:lang w:val="it-IT"/>
+        </w:rPr>
+        <w:t>.</w:t>
+      </w:r>
+      <w:r>
+        <w:rPr>
+          <w:rFonts w:eastAsia="Calibri"/>
+          <w:b/>
+          <w:bCs/>
+          <w:sz w:val="22"/>
+          <w:szCs w:val="22"/>
+          <w:u w:color="000000"/>
+          <w:lang w:val="it-IT"/>
+        </w:rPr>
+        <w:br/>
+        <w:t>CLASSI DI EQUIVALE</w:t>
+      </w:r>
+      <w:r>
+        <w:rPr>
+          <w:rFonts w:eastAsia="Calibri"/>
+          <w:b/>
+          <w:bCs/>
+          <w:u w:color="000000"/>
+          <w:lang w:val="it-IT"/>
+        </w:rPr>
+        <w:t>N</w:t>
+      </w:r>
+      <w:r>
+        <w:rPr>
+          <w:rFonts w:eastAsia="Calibri"/>
+          <w:b/>
+          <w:bCs/>
+          <w:sz w:val="22"/>
+          <w:szCs w:val="22"/>
+          <w:u w:color="000000"/>
+          <w:lang w:val="it-IT"/>
+        </w:rPr>
+        <w:t>ZA “</w:t>
+      </w:r>
+      <w:r>
+        <w:rPr>
+          <w:rFonts w:eastAsia="Calibri"/>
+          <w:b/>
+          <w:bCs/>
+          <w:sz w:val="22"/>
+          <w:szCs w:val="22"/>
+          <w:u w:color="000000"/>
+          <w:lang w:val="it-IT"/>
+        </w:rPr>
+        <w:t>DATE FROM</w:t>
+      </w:r>
+      <w:r>
+        <w:rPr>
+          <w:rFonts w:eastAsia="Calibri"/>
+          <w:b/>
+          <w:bCs/>
+          <w:sz w:val="22"/>
+          <w:szCs w:val="22"/>
+          <w:u w:color="000000"/>
+          <w:lang w:val="it-IT"/>
+        </w:rPr>
+        <w:t>”</w:t>
+      </w:r>
+    </w:p>
+    <w:p>
+      <w:pPr>
+        <w:pStyle w:val="Paragrafoelenco"/>
+        <w:numPr>
+          <w:ilvl w:val="0"/>
+          <w:numId w:val="20"/>
+        </w:numPr>
+        <w:spacing w:line="480" w:lineRule="auto"/>
+        <w:rPr>
+          <w:sz w:val="22"/>
+          <w:szCs w:val="22"/>
+          <w:lang w:val="it-IT"/>
+        </w:rPr>
+      </w:pPr>
+      <w:r>
+        <w:rPr>
+          <w:sz w:val="22"/>
+          <w:szCs w:val="22"/>
+          <w:lang w:val="it-IT"/>
+        </w:rPr>
+        <w:t>C</w:t>
+      </w:r>
+      <w:r>
+        <w:rPr>
+          <w:sz w:val="22"/>
+          <w:szCs w:val="22"/>
+          <w:lang w:val="it-IT"/>
+        </w:rPr>
+        <w:t>DF</w:t>
+      </w:r>
+      <w:r>
+        <w:rPr>
+          <w:sz w:val="22"/>
+          <w:szCs w:val="22"/>
+          <w:lang w:val="it-IT"/>
+        </w:rPr>
+        <w:t>1 :</w:t>
+      </w:r>
+      <w:r>
+        <w:rPr>
+          <w:sz w:val="22"/>
+          <w:szCs w:val="22"/>
+          <w:lang w:val="it-IT"/>
+        </w:rPr>
+        <w:t xml:space="preserve"> Qualsiasi Data</w:t>
+      </w:r>
+      <w:r>
+        <w:rPr>
+          <w:sz w:val="22"/>
+          <w:szCs w:val="22"/>
+          <w:lang w:val="it-IT"/>
+        </w:rPr>
+        <w:t xml:space="preserve"> </w:t>
+      </w:r>
+    </w:p>
+    <w:p>
+      <w:pPr>
+        <w:pStyle w:val="Paragrafoelenco"/>
+        <w:numPr>
+          <w:ilvl w:val="0"/>
+          <w:numId w:val="20"/>
+        </w:numPr>
+        <w:spacing w:line="480" w:lineRule="auto"/>
+        <w:rPr>
+          <w:sz w:val="22"/>
+          <w:szCs w:val="22"/>
+          <w:lang w:val="it-IT"/>
+        </w:rPr>
+      </w:pPr>
+      <w:r>
+        <w:rPr>
+          <w:sz w:val="22"/>
+          <w:szCs w:val="22"/>
+          <w:lang w:val="it-IT"/>
+        </w:rPr>
+        <w:t>C</w:t>
+      </w:r>
+      <w:r>
+        <w:rPr>
+          <w:sz w:val="22"/>
+          <w:szCs w:val="22"/>
+          <w:lang w:val="it-IT"/>
+        </w:rPr>
+        <w:t>DF</w:t>
+      </w:r>
+      <w:r>
+        <w:rPr>
+          <w:sz w:val="22"/>
+          <w:szCs w:val="22"/>
+          <w:lang w:val="it-IT"/>
+        </w:rPr>
+        <w:t>2 : Nessun</w:t>
+      </w:r>
+      <w:r>
+        <w:rPr>
+          <w:sz w:val="22"/>
+          <w:szCs w:val="22"/>
+          <w:lang w:val="it-IT"/>
+        </w:rPr>
+        <w:t>a Data</w:t>
+      </w:r>
+    </w:p>
+    <w:p>
+      <w:pPr>
+        <w:tabs>
+          <w:tab w:val="left" w:pos="1340"/>
+          <w:tab w:val="left" w:pos="2124"/>
+          <w:tab w:val="left" w:pos="2832"/>
+          <w:tab w:val="left" w:pos="3540"/>
+          <w:tab w:val="left" w:pos="4248"/>
+          <w:tab w:val="left" w:pos="4956"/>
+          <w:tab w:val="left" w:pos="5664"/>
+          <w:tab w:val="left" w:pos="6372"/>
+          <w:tab w:val="left" w:pos="7080"/>
+          <w:tab w:val="left" w:pos="7788"/>
+          <w:tab w:val="left" w:pos="8496"/>
+          <w:tab w:val="left" w:pos="9204"/>
+        </w:tabs>
+        <w:spacing w:line="480" w:lineRule="auto"/>
+        <w:rPr>
+          <w:sz w:val="22"/>
+          <w:szCs w:val="22"/>
+          <w:lang w:val="it-IT"/>
+        </w:rPr>
+      </w:pPr>
+      <w:r>
+        <w:rPr>
+          <w:rFonts w:eastAsia="Calibri"/>
+          <w:b/>
+          <w:bCs/>
+          <w:sz w:val="22"/>
+          <w:szCs w:val="22"/>
+          <w:u w:color="000000"/>
+          <w:lang w:val="it-IT"/>
+        </w:rPr>
+        <w:t>CLASSI DI EQUIVALE</w:t>
+      </w:r>
+      <w:r>
+        <w:rPr>
+          <w:rFonts w:eastAsia="Calibri"/>
+          <w:b/>
+          <w:bCs/>
+          <w:u w:color="000000"/>
+          <w:lang w:val="it-IT"/>
+        </w:rPr>
+        <w:t>N</w:t>
+      </w:r>
+      <w:r>
+        <w:rPr>
+          <w:rFonts w:eastAsia="Calibri"/>
+          <w:b/>
+          <w:bCs/>
+          <w:sz w:val="22"/>
+          <w:szCs w:val="22"/>
+          <w:u w:color="000000"/>
+          <w:lang w:val="it-IT"/>
+        </w:rPr>
+        <w:t>ZA “</w:t>
+      </w:r>
+      <w:r>
+        <w:rPr>
+          <w:rFonts w:eastAsia="Calibri"/>
+          <w:b/>
+          <w:bCs/>
+          <w:sz w:val="22"/>
+          <w:szCs w:val="22"/>
+          <w:u w:color="000000"/>
+          <w:lang w:val="it-IT"/>
+        </w:rPr>
+        <w:t>DATE FROM</w:t>
+      </w:r>
+      <w:r>
+        <w:rPr>
+          <w:rFonts w:eastAsia="Calibri"/>
+          <w:b/>
+          <w:bCs/>
+          <w:sz w:val="22"/>
+          <w:szCs w:val="22"/>
+          <w:u w:color="000000"/>
+          <w:lang w:val="it-IT"/>
+        </w:rPr>
+        <w:t>”</w:t>
+      </w:r>
+    </w:p>
+    <w:p>
+      <w:pPr>
+        <w:pStyle w:val="Paragrafoelenco"/>
+        <w:numPr>
+          <w:ilvl w:val="0"/>
+          <w:numId w:val="20"/>
+        </w:numPr>
+        <w:spacing w:line="480" w:lineRule="auto"/>
+        <w:rPr>
+          <w:sz w:val="22"/>
+          <w:szCs w:val="22"/>
+          <w:lang w:val="it-IT"/>
+        </w:rPr>
+      </w:pPr>
+      <w:r>
+        <w:rPr>
+          <w:sz w:val="22"/>
+          <w:szCs w:val="22"/>
+          <w:lang w:val="it-IT"/>
+        </w:rPr>
+        <w:t>CDT1 : Qualsiasi Data</w:t>
+      </w:r>
+    </w:p>
+    <w:p>
+      <w:pPr>
+        <w:pStyle w:val="Paragrafoelenco"/>
+        <w:numPr>
+          <w:ilvl w:val="0"/>
+          <w:numId w:val="20"/>
+        </w:numPr>
+        <w:spacing w:line="480" w:lineRule="auto"/>
+        <w:rPr>
+          <w:sz w:val="22"/>
+          <w:szCs w:val="22"/>
+          <w:lang w:val="it-IT"/>
+        </w:rPr>
+      </w:pPr>
+      <w:r>
+        <w:rPr>
+          <w:sz w:val="22"/>
+          <w:szCs w:val="22"/>
+          <w:lang w:val="it-IT"/>
+        </w:rPr>
+        <w:t>CDT2: Nessuna Data</w:t>
+      </w:r>
     </w:p>
     <w:p>
       <w:pPr>
@@ -15228,11 +15879,1951 @@
         <w:spacing w:line="480" w:lineRule="auto"/>
         <w:ind w:left="284"/>
         <w:rPr>
-          <w:sz w:val="22"/>
-          <w:szCs w:val="22"/>
-        </w:rPr>
-      </w:pPr>
+          <w:b/>
+          <w:sz w:val="22"/>
+          <w:szCs w:val="22"/>
+          <w:lang w:val="it-IT"/>
+        </w:rPr>
+      </w:pPr>
+      <w:r>
+        <w:rPr>
+          <w:b/>
+          <w:sz w:val="22"/>
+          <w:szCs w:val="22"/>
+          <w:lang w:val="it-IT"/>
+        </w:rPr>
+        <w:t>STRATEGIA SECT</w:t>
+      </w:r>
     </w:p>
+    <w:tbl>
+      <w:tblPr>
+        <w:tblStyle w:val="Grigliatabella"/>
+        <w:tblW w:w="0" w:type="auto"/>
+        <w:tblInd w:w="284" w:type="dxa"/>
+        <w:tblLook w:val="04A0" w:firstRow="1" w:lastRow="0" w:firstColumn="1" w:lastColumn="0" w:noHBand="0" w:noVBand="1"/>
+      </w:tblPr>
+      <w:tblGrid>
+        <w:gridCol w:w="1249"/>
+        <w:gridCol w:w="1290"/>
+        <w:gridCol w:w="1269"/>
+        <w:gridCol w:w="1200"/>
+        <w:gridCol w:w="1520"/>
+        <w:gridCol w:w="1520"/>
+        <w:gridCol w:w="1296"/>
+      </w:tblGrid>
+      <w:tr>
+        <w:tc>
+          <w:tcPr>
+            <w:tcW w:w="1266" w:type="dxa"/>
+          </w:tcPr>
+          <w:p>
+            <w:pPr>
+              <w:pBdr>
+                <w:top w:val="none" w:sz="0" w:space="0" w:color="auto"/>
+                <w:left w:val="none" w:sz="0" w:space="0" w:color="auto"/>
+                <w:bottom w:val="none" w:sz="0" w:space="0" w:color="auto"/>
+                <w:right w:val="none" w:sz="0" w:space="0" w:color="auto"/>
+                <w:between w:val="none" w:sz="0" w:space="0" w:color="auto"/>
+                <w:bar w:val="none" w:sz="0" w:color="auto"/>
+              </w:pBdr>
+              <w:tabs>
+                <w:tab w:val="left" w:pos="1340"/>
+                <w:tab w:val="left" w:pos="2124"/>
+                <w:tab w:val="left" w:pos="2832"/>
+                <w:tab w:val="left" w:pos="3540"/>
+                <w:tab w:val="left" w:pos="4248"/>
+                <w:tab w:val="left" w:pos="4956"/>
+                <w:tab w:val="left" w:pos="5664"/>
+                <w:tab w:val="left" w:pos="6372"/>
+                <w:tab w:val="left" w:pos="7080"/>
+                <w:tab w:val="left" w:pos="7788"/>
+                <w:tab w:val="left" w:pos="8496"/>
+                <w:tab w:val="left" w:pos="9204"/>
+              </w:tabs>
+              <w:spacing w:line="480" w:lineRule="auto"/>
+              <w:rPr>
+                <w:b/>
+                <w:sz w:val="20"/>
+                <w:szCs w:val="20"/>
+                <w:lang w:val="it-IT"/>
+              </w:rPr>
+            </w:pPr>
+            <w:r>
+              <w:rPr>
+                <w:b/>
+                <w:sz w:val="20"/>
+                <w:szCs w:val="20"/>
+                <w:lang w:val="it-IT"/>
+              </w:rPr>
+              <w:t>TEST</w:t>
+            </w:r>
+          </w:p>
+        </w:tc>
+        <w:tc>
+          <w:tcPr>
+            <w:tcW w:w="1304" w:type="dxa"/>
+          </w:tcPr>
+          <w:p>
+            <w:pPr>
+              <w:pBdr>
+                <w:top w:val="none" w:sz="0" w:space="0" w:color="auto"/>
+                <w:left w:val="none" w:sz="0" w:space="0" w:color="auto"/>
+                <w:bottom w:val="none" w:sz="0" w:space="0" w:color="auto"/>
+                <w:right w:val="none" w:sz="0" w:space="0" w:color="auto"/>
+                <w:between w:val="none" w:sz="0" w:space="0" w:color="auto"/>
+                <w:bar w:val="none" w:sz="0" w:color="auto"/>
+              </w:pBdr>
+              <w:tabs>
+                <w:tab w:val="left" w:pos="1340"/>
+                <w:tab w:val="left" w:pos="2124"/>
+                <w:tab w:val="left" w:pos="2832"/>
+                <w:tab w:val="left" w:pos="3540"/>
+                <w:tab w:val="left" w:pos="4248"/>
+                <w:tab w:val="left" w:pos="4956"/>
+                <w:tab w:val="left" w:pos="5664"/>
+                <w:tab w:val="left" w:pos="6372"/>
+                <w:tab w:val="left" w:pos="7080"/>
+                <w:tab w:val="left" w:pos="7788"/>
+                <w:tab w:val="left" w:pos="8496"/>
+                <w:tab w:val="left" w:pos="9204"/>
+              </w:tabs>
+              <w:spacing w:line="480" w:lineRule="auto"/>
+              <w:rPr>
+                <w:b/>
+                <w:sz w:val="20"/>
+                <w:szCs w:val="20"/>
+                <w:lang w:val="it-IT"/>
+              </w:rPr>
+            </w:pPr>
+            <w:r>
+              <w:rPr>
+                <w:b/>
+                <w:sz w:val="20"/>
+                <w:szCs w:val="20"/>
+                <w:lang w:val="it-IT"/>
+              </w:rPr>
+              <w:t>DATE FROM</w:t>
+            </w:r>
+          </w:p>
+        </w:tc>
+        <w:tc>
+          <w:tcPr>
+            <w:tcW w:w="1284" w:type="dxa"/>
+          </w:tcPr>
+          <w:p>
+            <w:pPr>
+              <w:pBdr>
+                <w:top w:val="none" w:sz="0" w:space="0" w:color="auto"/>
+                <w:left w:val="none" w:sz="0" w:space="0" w:color="auto"/>
+                <w:bottom w:val="none" w:sz="0" w:space="0" w:color="auto"/>
+                <w:right w:val="none" w:sz="0" w:space="0" w:color="auto"/>
+                <w:between w:val="none" w:sz="0" w:space="0" w:color="auto"/>
+                <w:bar w:val="none" w:sz="0" w:color="auto"/>
+              </w:pBdr>
+              <w:tabs>
+                <w:tab w:val="left" w:pos="1340"/>
+                <w:tab w:val="left" w:pos="2124"/>
+                <w:tab w:val="left" w:pos="2832"/>
+                <w:tab w:val="left" w:pos="3540"/>
+                <w:tab w:val="left" w:pos="4248"/>
+                <w:tab w:val="left" w:pos="4956"/>
+                <w:tab w:val="left" w:pos="5664"/>
+                <w:tab w:val="left" w:pos="6372"/>
+                <w:tab w:val="left" w:pos="7080"/>
+                <w:tab w:val="left" w:pos="7788"/>
+                <w:tab w:val="left" w:pos="8496"/>
+                <w:tab w:val="left" w:pos="9204"/>
+              </w:tabs>
+              <w:spacing w:line="480" w:lineRule="auto"/>
+              <w:rPr>
+                <w:b/>
+                <w:sz w:val="20"/>
+                <w:szCs w:val="20"/>
+                <w:lang w:val="it-IT"/>
+              </w:rPr>
+            </w:pPr>
+            <w:r>
+              <w:rPr>
+                <w:b/>
+                <w:sz w:val="20"/>
+                <w:szCs w:val="20"/>
+                <w:lang w:val="it-IT"/>
+              </w:rPr>
+              <w:t xml:space="preserve">DATE TO </w:t>
+            </w:r>
+          </w:p>
+        </w:tc>
+        <w:tc>
+          <w:tcPr>
+            <w:tcW w:w="1132" w:type="dxa"/>
+          </w:tcPr>
+          <w:p>
+            <w:pPr>
+              <w:pBdr>
+                <w:top w:val="none" w:sz="0" w:space="0" w:color="auto"/>
+                <w:left w:val="none" w:sz="0" w:space="0" w:color="auto"/>
+                <w:bottom w:val="none" w:sz="0" w:space="0" w:color="auto"/>
+                <w:right w:val="none" w:sz="0" w:space="0" w:color="auto"/>
+                <w:between w:val="none" w:sz="0" w:space="0" w:color="auto"/>
+                <w:bar w:val="none" w:sz="0" w:color="auto"/>
+              </w:pBdr>
+              <w:tabs>
+                <w:tab w:val="left" w:pos="1340"/>
+                <w:tab w:val="left" w:pos="2124"/>
+                <w:tab w:val="left" w:pos="2832"/>
+                <w:tab w:val="left" w:pos="3540"/>
+                <w:tab w:val="left" w:pos="4248"/>
+                <w:tab w:val="left" w:pos="4956"/>
+                <w:tab w:val="left" w:pos="5664"/>
+                <w:tab w:val="left" w:pos="6372"/>
+                <w:tab w:val="left" w:pos="7080"/>
+                <w:tab w:val="left" w:pos="7788"/>
+                <w:tab w:val="left" w:pos="8496"/>
+                <w:tab w:val="left" w:pos="9204"/>
+              </w:tabs>
+              <w:spacing w:line="480" w:lineRule="auto"/>
+              <w:rPr>
+                <w:b/>
+                <w:sz w:val="20"/>
+                <w:szCs w:val="20"/>
+                <w:lang w:val="it-IT"/>
+              </w:rPr>
+            </w:pPr>
+            <w:r>
+              <w:rPr>
+                <w:b/>
+                <w:sz w:val="20"/>
+                <w:szCs w:val="20"/>
+                <w:lang w:val="it-IT"/>
+              </w:rPr>
+              <w:t>CLASSI</w:t>
+            </w:r>
+          </w:p>
+          <w:p>
+            <w:pPr>
+              <w:pBdr>
+                <w:top w:val="none" w:sz="0" w:space="0" w:color="auto"/>
+                <w:left w:val="none" w:sz="0" w:space="0" w:color="auto"/>
+                <w:bottom w:val="none" w:sz="0" w:space="0" w:color="auto"/>
+                <w:right w:val="none" w:sz="0" w:space="0" w:color="auto"/>
+                <w:between w:val="none" w:sz="0" w:space="0" w:color="auto"/>
+                <w:bar w:val="none" w:sz="0" w:color="auto"/>
+              </w:pBdr>
+              <w:tabs>
+                <w:tab w:val="left" w:pos="1340"/>
+                <w:tab w:val="left" w:pos="2124"/>
+                <w:tab w:val="left" w:pos="2832"/>
+                <w:tab w:val="left" w:pos="3540"/>
+                <w:tab w:val="left" w:pos="4248"/>
+                <w:tab w:val="left" w:pos="4956"/>
+                <w:tab w:val="left" w:pos="5664"/>
+                <w:tab w:val="left" w:pos="6372"/>
+                <w:tab w:val="left" w:pos="7080"/>
+                <w:tab w:val="left" w:pos="7788"/>
+                <w:tab w:val="left" w:pos="8496"/>
+                <w:tab w:val="left" w:pos="9204"/>
+              </w:tabs>
+              <w:spacing w:line="480" w:lineRule="auto"/>
+              <w:rPr>
+                <w:b/>
+                <w:sz w:val="20"/>
+                <w:szCs w:val="20"/>
+                <w:lang w:val="it-IT"/>
+              </w:rPr>
+            </w:pPr>
+            <w:r>
+              <w:rPr>
+                <w:b/>
+                <w:sz w:val="20"/>
+                <w:szCs w:val="20"/>
+                <w:lang w:val="it-IT"/>
+              </w:rPr>
+              <w:t>EQUIVAL.</w:t>
+            </w:r>
+          </w:p>
+        </w:tc>
+        <w:tc>
+          <w:tcPr>
+            <w:tcW w:w="1524" w:type="dxa"/>
+          </w:tcPr>
+          <w:p>
+            <w:pPr>
+              <w:pBdr>
+                <w:top w:val="none" w:sz="0" w:space="0" w:color="auto"/>
+                <w:left w:val="none" w:sz="0" w:space="0" w:color="auto"/>
+                <w:bottom w:val="none" w:sz="0" w:space="0" w:color="auto"/>
+                <w:right w:val="none" w:sz="0" w:space="0" w:color="auto"/>
+                <w:between w:val="none" w:sz="0" w:space="0" w:color="auto"/>
+                <w:bar w:val="none" w:sz="0" w:color="auto"/>
+              </w:pBdr>
+              <w:tabs>
+                <w:tab w:val="left" w:pos="1340"/>
+                <w:tab w:val="left" w:pos="2124"/>
+                <w:tab w:val="left" w:pos="2832"/>
+                <w:tab w:val="left" w:pos="3540"/>
+                <w:tab w:val="left" w:pos="4248"/>
+                <w:tab w:val="left" w:pos="4956"/>
+                <w:tab w:val="left" w:pos="5664"/>
+                <w:tab w:val="left" w:pos="6372"/>
+                <w:tab w:val="left" w:pos="7080"/>
+                <w:tab w:val="left" w:pos="7788"/>
+                <w:tab w:val="left" w:pos="8496"/>
+                <w:tab w:val="left" w:pos="9204"/>
+              </w:tabs>
+              <w:spacing w:line="480" w:lineRule="auto"/>
+              <w:rPr>
+                <w:b/>
+                <w:sz w:val="20"/>
+                <w:szCs w:val="20"/>
+                <w:lang w:val="it-IT"/>
+              </w:rPr>
+            </w:pPr>
+            <w:r>
+              <w:rPr>
+                <w:b/>
+                <w:sz w:val="20"/>
+                <w:szCs w:val="20"/>
+                <w:lang w:val="it-IT"/>
+              </w:rPr>
+              <w:t>RISULTATO</w:t>
+            </w:r>
+          </w:p>
+          <w:p>
+            <w:pPr>
+              <w:pBdr>
+                <w:top w:val="none" w:sz="0" w:space="0" w:color="auto"/>
+                <w:left w:val="none" w:sz="0" w:space="0" w:color="auto"/>
+                <w:bottom w:val="none" w:sz="0" w:space="0" w:color="auto"/>
+                <w:right w:val="none" w:sz="0" w:space="0" w:color="auto"/>
+                <w:between w:val="none" w:sz="0" w:space="0" w:color="auto"/>
+                <w:bar w:val="none" w:sz="0" w:color="auto"/>
+              </w:pBdr>
+              <w:tabs>
+                <w:tab w:val="left" w:pos="1340"/>
+                <w:tab w:val="left" w:pos="2124"/>
+                <w:tab w:val="left" w:pos="2832"/>
+                <w:tab w:val="left" w:pos="3540"/>
+                <w:tab w:val="left" w:pos="4248"/>
+                <w:tab w:val="left" w:pos="4956"/>
+                <w:tab w:val="left" w:pos="5664"/>
+                <w:tab w:val="left" w:pos="6372"/>
+                <w:tab w:val="left" w:pos="7080"/>
+                <w:tab w:val="left" w:pos="7788"/>
+                <w:tab w:val="left" w:pos="8496"/>
+                <w:tab w:val="left" w:pos="9204"/>
+              </w:tabs>
+              <w:spacing w:line="480" w:lineRule="auto"/>
+              <w:rPr>
+                <w:b/>
+                <w:sz w:val="20"/>
+                <w:szCs w:val="20"/>
+                <w:lang w:val="it-IT"/>
+              </w:rPr>
+            </w:pPr>
+            <w:r>
+              <w:rPr>
+                <w:b/>
+                <w:sz w:val="20"/>
+                <w:szCs w:val="20"/>
+                <w:lang w:val="it-IT"/>
+              </w:rPr>
+              <w:t>ATTESO</w:t>
+            </w:r>
+          </w:p>
+        </w:tc>
+        <w:tc>
+          <w:tcPr>
+            <w:tcW w:w="1524" w:type="dxa"/>
+          </w:tcPr>
+          <w:p>
+            <w:pPr>
+              <w:pBdr>
+                <w:top w:val="none" w:sz="0" w:space="0" w:color="auto"/>
+                <w:left w:val="none" w:sz="0" w:space="0" w:color="auto"/>
+                <w:bottom w:val="none" w:sz="0" w:space="0" w:color="auto"/>
+                <w:right w:val="none" w:sz="0" w:space="0" w:color="auto"/>
+                <w:between w:val="none" w:sz="0" w:space="0" w:color="auto"/>
+                <w:bar w:val="none" w:sz="0" w:color="auto"/>
+              </w:pBdr>
+              <w:tabs>
+                <w:tab w:val="left" w:pos="1340"/>
+                <w:tab w:val="left" w:pos="2124"/>
+                <w:tab w:val="left" w:pos="2832"/>
+                <w:tab w:val="left" w:pos="3540"/>
+                <w:tab w:val="left" w:pos="4248"/>
+                <w:tab w:val="left" w:pos="4956"/>
+                <w:tab w:val="left" w:pos="5664"/>
+                <w:tab w:val="left" w:pos="6372"/>
+                <w:tab w:val="left" w:pos="7080"/>
+                <w:tab w:val="left" w:pos="7788"/>
+                <w:tab w:val="left" w:pos="8496"/>
+                <w:tab w:val="left" w:pos="9204"/>
+              </w:tabs>
+              <w:spacing w:line="480" w:lineRule="auto"/>
+              <w:rPr>
+                <w:b/>
+                <w:sz w:val="20"/>
+                <w:szCs w:val="20"/>
+                <w:lang w:val="it-IT"/>
+              </w:rPr>
+            </w:pPr>
+            <w:r>
+              <w:rPr>
+                <w:b/>
+                <w:sz w:val="20"/>
+                <w:szCs w:val="20"/>
+                <w:lang w:val="it-IT"/>
+              </w:rPr>
+              <w:t>RISULTATO</w:t>
+            </w:r>
+          </w:p>
+          <w:p>
+            <w:pPr>
+              <w:pBdr>
+                <w:top w:val="none" w:sz="0" w:space="0" w:color="auto"/>
+                <w:left w:val="none" w:sz="0" w:space="0" w:color="auto"/>
+                <w:bottom w:val="none" w:sz="0" w:space="0" w:color="auto"/>
+                <w:right w:val="none" w:sz="0" w:space="0" w:color="auto"/>
+                <w:between w:val="none" w:sz="0" w:space="0" w:color="auto"/>
+                <w:bar w:val="none" w:sz="0" w:color="auto"/>
+              </w:pBdr>
+              <w:tabs>
+                <w:tab w:val="left" w:pos="1340"/>
+                <w:tab w:val="left" w:pos="2124"/>
+                <w:tab w:val="left" w:pos="2832"/>
+                <w:tab w:val="left" w:pos="3540"/>
+                <w:tab w:val="left" w:pos="4248"/>
+                <w:tab w:val="left" w:pos="4956"/>
+                <w:tab w:val="left" w:pos="5664"/>
+                <w:tab w:val="left" w:pos="6372"/>
+                <w:tab w:val="left" w:pos="7080"/>
+                <w:tab w:val="left" w:pos="7788"/>
+                <w:tab w:val="left" w:pos="8496"/>
+                <w:tab w:val="left" w:pos="9204"/>
+              </w:tabs>
+              <w:spacing w:line="480" w:lineRule="auto"/>
+              <w:rPr>
+                <w:b/>
+                <w:sz w:val="20"/>
+                <w:szCs w:val="20"/>
+                <w:lang w:val="it-IT"/>
+              </w:rPr>
+            </w:pPr>
+            <w:r>
+              <w:rPr>
+                <w:b/>
+                <w:sz w:val="20"/>
+                <w:szCs w:val="20"/>
+                <w:lang w:val="it-IT"/>
+              </w:rPr>
+              <w:t>OTTENUTO</w:t>
+            </w:r>
+          </w:p>
+        </w:tc>
+        <w:tc>
+          <w:tcPr>
+            <w:tcW w:w="1310" w:type="dxa"/>
+          </w:tcPr>
+          <w:p>
+            <w:pPr>
+              <w:pBdr>
+                <w:top w:val="none" w:sz="0" w:space="0" w:color="auto"/>
+                <w:left w:val="none" w:sz="0" w:space="0" w:color="auto"/>
+                <w:bottom w:val="none" w:sz="0" w:space="0" w:color="auto"/>
+                <w:right w:val="none" w:sz="0" w:space="0" w:color="auto"/>
+                <w:between w:val="none" w:sz="0" w:space="0" w:color="auto"/>
+                <w:bar w:val="none" w:sz="0" w:color="auto"/>
+              </w:pBdr>
+              <w:tabs>
+                <w:tab w:val="left" w:pos="1340"/>
+                <w:tab w:val="left" w:pos="2124"/>
+                <w:tab w:val="left" w:pos="2832"/>
+                <w:tab w:val="left" w:pos="3540"/>
+                <w:tab w:val="left" w:pos="4248"/>
+                <w:tab w:val="left" w:pos="4956"/>
+                <w:tab w:val="left" w:pos="5664"/>
+                <w:tab w:val="left" w:pos="6372"/>
+                <w:tab w:val="left" w:pos="7080"/>
+                <w:tab w:val="left" w:pos="7788"/>
+                <w:tab w:val="left" w:pos="8496"/>
+                <w:tab w:val="left" w:pos="9204"/>
+              </w:tabs>
+              <w:spacing w:line="480" w:lineRule="auto"/>
+              <w:rPr>
+                <w:b/>
+                <w:sz w:val="20"/>
+                <w:szCs w:val="20"/>
+                <w:lang w:val="it-IT"/>
+              </w:rPr>
+            </w:pPr>
+            <w:r>
+              <w:rPr>
+                <w:b/>
+                <w:sz w:val="20"/>
+                <w:szCs w:val="20"/>
+                <w:lang w:val="it-IT"/>
+              </w:rPr>
+              <w:t>BUG FIXED</w:t>
+            </w:r>
+          </w:p>
+        </w:tc>
+      </w:tr>
+      <w:tr>
+        <w:tc>
+          <w:tcPr>
+            <w:tcW w:w="1266" w:type="dxa"/>
+          </w:tcPr>
+          <w:p>
+            <w:pPr>
+              <w:pBdr>
+                <w:top w:val="none" w:sz="0" w:space="0" w:color="auto"/>
+                <w:left w:val="none" w:sz="0" w:space="0" w:color="auto"/>
+                <w:bottom w:val="none" w:sz="0" w:space="0" w:color="auto"/>
+                <w:right w:val="none" w:sz="0" w:space="0" w:color="auto"/>
+                <w:between w:val="none" w:sz="0" w:space="0" w:color="auto"/>
+                <w:bar w:val="none" w:sz="0" w:color="auto"/>
+              </w:pBdr>
+              <w:tabs>
+                <w:tab w:val="left" w:pos="1340"/>
+                <w:tab w:val="left" w:pos="2124"/>
+                <w:tab w:val="left" w:pos="2832"/>
+                <w:tab w:val="left" w:pos="3540"/>
+                <w:tab w:val="left" w:pos="4248"/>
+                <w:tab w:val="left" w:pos="4956"/>
+                <w:tab w:val="left" w:pos="5664"/>
+                <w:tab w:val="left" w:pos="6372"/>
+                <w:tab w:val="left" w:pos="7080"/>
+                <w:tab w:val="left" w:pos="7788"/>
+                <w:tab w:val="left" w:pos="8496"/>
+                <w:tab w:val="left" w:pos="9204"/>
+              </w:tabs>
+              <w:spacing w:line="480" w:lineRule="auto"/>
+              <w:rPr>
+                <w:sz w:val="20"/>
+                <w:szCs w:val="20"/>
+                <w:lang w:val="it-IT"/>
+              </w:rPr>
+            </w:pPr>
+            <w:r>
+              <w:rPr>
+                <w:sz w:val="20"/>
+                <w:szCs w:val="20"/>
+                <w:lang w:val="it-IT"/>
+              </w:rPr>
+              <w:t>Sect1</w:t>
+            </w:r>
+          </w:p>
+        </w:tc>
+        <w:tc>
+          <w:tcPr>
+            <w:tcW w:w="1304" w:type="dxa"/>
+          </w:tcPr>
+          <w:p>
+            <w:pPr>
+              <w:pBdr>
+                <w:top w:val="none" w:sz="0" w:space="0" w:color="auto"/>
+                <w:left w:val="none" w:sz="0" w:space="0" w:color="auto"/>
+                <w:bottom w:val="none" w:sz="0" w:space="0" w:color="auto"/>
+                <w:right w:val="none" w:sz="0" w:space="0" w:color="auto"/>
+                <w:between w:val="none" w:sz="0" w:space="0" w:color="auto"/>
+                <w:bar w:val="none" w:sz="0" w:color="auto"/>
+              </w:pBdr>
+              <w:tabs>
+                <w:tab w:val="left" w:pos="1340"/>
+                <w:tab w:val="left" w:pos="2124"/>
+                <w:tab w:val="left" w:pos="2832"/>
+                <w:tab w:val="left" w:pos="3540"/>
+                <w:tab w:val="left" w:pos="4248"/>
+                <w:tab w:val="left" w:pos="4956"/>
+                <w:tab w:val="left" w:pos="5664"/>
+                <w:tab w:val="left" w:pos="6372"/>
+                <w:tab w:val="left" w:pos="7080"/>
+                <w:tab w:val="left" w:pos="7788"/>
+                <w:tab w:val="left" w:pos="8496"/>
+                <w:tab w:val="left" w:pos="9204"/>
+              </w:tabs>
+              <w:spacing w:line="480" w:lineRule="auto"/>
+              <w:rPr>
+                <w:sz w:val="20"/>
+                <w:szCs w:val="20"/>
+                <w:lang w:val="it-IT"/>
+              </w:rPr>
+            </w:pPr>
+            <w:r>
+              <w:rPr>
+                <w:sz w:val="20"/>
+                <w:szCs w:val="20"/>
+                <w:lang w:val="it-IT"/>
+              </w:rPr>
+              <w:t>1-07-2018</w:t>
+            </w:r>
+          </w:p>
+        </w:tc>
+        <w:tc>
+          <w:tcPr>
+            <w:tcW w:w="1284" w:type="dxa"/>
+          </w:tcPr>
+          <w:p>
+            <w:pPr>
+              <w:pBdr>
+                <w:top w:val="none" w:sz="0" w:space="0" w:color="auto"/>
+                <w:left w:val="none" w:sz="0" w:space="0" w:color="auto"/>
+                <w:bottom w:val="none" w:sz="0" w:space="0" w:color="auto"/>
+                <w:right w:val="none" w:sz="0" w:space="0" w:color="auto"/>
+                <w:between w:val="none" w:sz="0" w:space="0" w:color="auto"/>
+                <w:bar w:val="none" w:sz="0" w:color="auto"/>
+              </w:pBdr>
+              <w:tabs>
+                <w:tab w:val="left" w:pos="1340"/>
+                <w:tab w:val="left" w:pos="2124"/>
+                <w:tab w:val="left" w:pos="2832"/>
+                <w:tab w:val="left" w:pos="3540"/>
+                <w:tab w:val="left" w:pos="4248"/>
+                <w:tab w:val="left" w:pos="4956"/>
+                <w:tab w:val="left" w:pos="5664"/>
+                <w:tab w:val="left" w:pos="6372"/>
+                <w:tab w:val="left" w:pos="7080"/>
+                <w:tab w:val="left" w:pos="7788"/>
+                <w:tab w:val="left" w:pos="8496"/>
+                <w:tab w:val="left" w:pos="9204"/>
+              </w:tabs>
+              <w:spacing w:line="480" w:lineRule="auto"/>
+              <w:rPr>
+                <w:sz w:val="20"/>
+                <w:szCs w:val="20"/>
+                <w:lang w:val="it-IT"/>
+              </w:rPr>
+            </w:pPr>
+            <w:r>
+              <w:rPr>
+                <w:sz w:val="20"/>
+                <w:szCs w:val="20"/>
+                <w:lang w:val="it-IT"/>
+              </w:rPr>
+              <w:t>31-07-2018</w:t>
+            </w:r>
+          </w:p>
+        </w:tc>
+        <w:tc>
+          <w:tcPr>
+            <w:tcW w:w="1132" w:type="dxa"/>
+          </w:tcPr>
+          <w:p>
+            <w:pPr>
+              <w:pBdr>
+                <w:top w:val="none" w:sz="0" w:space="0" w:color="auto"/>
+                <w:left w:val="none" w:sz="0" w:space="0" w:color="auto"/>
+                <w:bottom w:val="none" w:sz="0" w:space="0" w:color="auto"/>
+                <w:right w:val="none" w:sz="0" w:space="0" w:color="auto"/>
+                <w:between w:val="none" w:sz="0" w:space="0" w:color="auto"/>
+                <w:bar w:val="none" w:sz="0" w:color="auto"/>
+              </w:pBdr>
+              <w:tabs>
+                <w:tab w:val="left" w:pos="1340"/>
+                <w:tab w:val="left" w:pos="2124"/>
+                <w:tab w:val="left" w:pos="2832"/>
+                <w:tab w:val="left" w:pos="3540"/>
+                <w:tab w:val="left" w:pos="4248"/>
+                <w:tab w:val="left" w:pos="4956"/>
+                <w:tab w:val="left" w:pos="5664"/>
+                <w:tab w:val="left" w:pos="6372"/>
+                <w:tab w:val="left" w:pos="7080"/>
+                <w:tab w:val="left" w:pos="7788"/>
+                <w:tab w:val="left" w:pos="8496"/>
+                <w:tab w:val="left" w:pos="9204"/>
+              </w:tabs>
+              <w:spacing w:line="480" w:lineRule="auto"/>
+              <w:rPr>
+                <w:sz w:val="20"/>
+                <w:szCs w:val="20"/>
+                <w:lang w:val="it-IT"/>
+              </w:rPr>
+            </w:pPr>
+            <w:r>
+              <w:rPr>
+                <w:sz w:val="20"/>
+                <w:szCs w:val="20"/>
+                <w:lang w:val="it-IT"/>
+              </w:rPr>
+              <w:t>CDF1</w:t>
+            </w:r>
+            <w:r>
+              <w:rPr>
+                <w:sz w:val="20"/>
+                <w:szCs w:val="20"/>
+                <w:lang w:val="it-IT"/>
+              </w:rPr>
+              <w:t xml:space="preserve"> </w:t>
+            </w:r>
+            <w:r>
+              <w:rPr>
+                <w:sz w:val="20"/>
+                <w:szCs w:val="20"/>
+                <w:lang w:val="it-IT"/>
+              </w:rPr>
+              <w:t>∩</w:t>
+            </w:r>
+            <w:r>
+              <w:rPr>
+                <w:sz w:val="20"/>
+                <w:szCs w:val="20"/>
+                <w:lang w:val="it-IT"/>
+              </w:rPr>
+              <w:t xml:space="preserve"> CDT1 </w:t>
+            </w:r>
+            <w:r>
+              <w:rPr>
+                <w:sz w:val="20"/>
+                <w:szCs w:val="20"/>
+                <w:lang w:val="it-IT"/>
+              </w:rPr>
+              <w:t xml:space="preserve"> </w:t>
+            </w:r>
+          </w:p>
+        </w:tc>
+        <w:tc>
+          <w:tcPr>
+            <w:tcW w:w="1524" w:type="dxa"/>
+          </w:tcPr>
+          <w:p>
+            <w:pPr>
+              <w:pBdr>
+                <w:top w:val="none" w:sz="0" w:space="0" w:color="auto"/>
+                <w:left w:val="none" w:sz="0" w:space="0" w:color="auto"/>
+                <w:bottom w:val="none" w:sz="0" w:space="0" w:color="auto"/>
+                <w:right w:val="none" w:sz="0" w:space="0" w:color="auto"/>
+                <w:between w:val="none" w:sz="0" w:space="0" w:color="auto"/>
+                <w:bar w:val="none" w:sz="0" w:color="auto"/>
+              </w:pBdr>
+              <w:tabs>
+                <w:tab w:val="left" w:pos="1340"/>
+                <w:tab w:val="left" w:pos="2124"/>
+                <w:tab w:val="left" w:pos="2832"/>
+                <w:tab w:val="left" w:pos="3540"/>
+                <w:tab w:val="left" w:pos="4248"/>
+                <w:tab w:val="left" w:pos="4956"/>
+                <w:tab w:val="left" w:pos="5664"/>
+                <w:tab w:val="left" w:pos="6372"/>
+                <w:tab w:val="left" w:pos="7080"/>
+                <w:tab w:val="left" w:pos="7788"/>
+                <w:tab w:val="left" w:pos="8496"/>
+                <w:tab w:val="left" w:pos="9204"/>
+              </w:tabs>
+              <w:spacing w:line="480" w:lineRule="auto"/>
+              <w:rPr>
+                <w:sz w:val="20"/>
+                <w:szCs w:val="20"/>
+                <w:lang w:val="it-IT"/>
+              </w:rPr>
+            </w:pPr>
+            <w:r>
+              <w:rPr>
+                <w:sz w:val="20"/>
+                <w:szCs w:val="20"/>
+                <w:lang w:val="it-IT"/>
+              </w:rPr>
+              <w:t>Tutti gli eventi tra le due date</w:t>
+            </w:r>
+          </w:p>
+        </w:tc>
+        <w:tc>
+          <w:tcPr>
+            <w:tcW w:w="1524" w:type="dxa"/>
+          </w:tcPr>
+          <w:p>
+            <w:pPr>
+              <w:pBdr>
+                <w:top w:val="none" w:sz="0" w:space="0" w:color="auto"/>
+                <w:left w:val="none" w:sz="0" w:space="0" w:color="auto"/>
+                <w:bottom w:val="none" w:sz="0" w:space="0" w:color="auto"/>
+                <w:right w:val="none" w:sz="0" w:space="0" w:color="auto"/>
+                <w:between w:val="none" w:sz="0" w:space="0" w:color="auto"/>
+                <w:bar w:val="none" w:sz="0" w:color="auto"/>
+              </w:pBdr>
+              <w:tabs>
+                <w:tab w:val="left" w:pos="1340"/>
+                <w:tab w:val="left" w:pos="2124"/>
+                <w:tab w:val="left" w:pos="2832"/>
+                <w:tab w:val="left" w:pos="3540"/>
+                <w:tab w:val="left" w:pos="4248"/>
+                <w:tab w:val="left" w:pos="4956"/>
+                <w:tab w:val="left" w:pos="5664"/>
+                <w:tab w:val="left" w:pos="6372"/>
+                <w:tab w:val="left" w:pos="7080"/>
+                <w:tab w:val="left" w:pos="7788"/>
+                <w:tab w:val="left" w:pos="8496"/>
+                <w:tab w:val="left" w:pos="9204"/>
+              </w:tabs>
+              <w:spacing w:line="480" w:lineRule="auto"/>
+              <w:jc w:val="center"/>
+              <w:rPr>
+                <w:sz w:val="20"/>
+                <w:szCs w:val="20"/>
+                <w:lang w:val="it-IT"/>
+              </w:rPr>
+            </w:pPr>
+          </w:p>
+          <w:p>
+            <w:pPr>
+              <w:pBdr>
+                <w:top w:val="none" w:sz="0" w:space="0" w:color="auto"/>
+                <w:left w:val="none" w:sz="0" w:space="0" w:color="auto"/>
+                <w:bottom w:val="none" w:sz="0" w:space="0" w:color="auto"/>
+                <w:right w:val="none" w:sz="0" w:space="0" w:color="auto"/>
+                <w:between w:val="none" w:sz="0" w:space="0" w:color="auto"/>
+                <w:bar w:val="none" w:sz="0" w:color="auto"/>
+              </w:pBdr>
+              <w:tabs>
+                <w:tab w:val="left" w:pos="1340"/>
+                <w:tab w:val="left" w:pos="2124"/>
+                <w:tab w:val="left" w:pos="2832"/>
+                <w:tab w:val="left" w:pos="3540"/>
+                <w:tab w:val="left" w:pos="4248"/>
+                <w:tab w:val="left" w:pos="4956"/>
+                <w:tab w:val="left" w:pos="5664"/>
+                <w:tab w:val="left" w:pos="6372"/>
+                <w:tab w:val="left" w:pos="7080"/>
+                <w:tab w:val="left" w:pos="7788"/>
+                <w:tab w:val="left" w:pos="8496"/>
+                <w:tab w:val="left" w:pos="9204"/>
+              </w:tabs>
+              <w:spacing w:line="480" w:lineRule="auto"/>
+              <w:jc w:val="center"/>
+              <w:rPr>
+                <w:sz w:val="20"/>
+                <w:szCs w:val="20"/>
+                <w:lang w:val="it-IT"/>
+              </w:rPr>
+            </w:pPr>
+            <w:r>
+              <w:rPr>
+                <w:sz w:val="20"/>
+                <w:szCs w:val="20"/>
+                <w:lang w:val="it-IT"/>
+              </w:rPr>
+              <w:t>OK</w:t>
+            </w:r>
+          </w:p>
+          <w:p>
+            <w:pPr>
+              <w:pBdr>
+                <w:top w:val="none" w:sz="0" w:space="0" w:color="auto"/>
+                <w:left w:val="none" w:sz="0" w:space="0" w:color="auto"/>
+                <w:bottom w:val="none" w:sz="0" w:space="0" w:color="auto"/>
+                <w:right w:val="none" w:sz="0" w:space="0" w:color="auto"/>
+                <w:between w:val="none" w:sz="0" w:space="0" w:color="auto"/>
+                <w:bar w:val="none" w:sz="0" w:color="auto"/>
+              </w:pBdr>
+              <w:tabs>
+                <w:tab w:val="left" w:pos="1340"/>
+                <w:tab w:val="left" w:pos="2124"/>
+                <w:tab w:val="left" w:pos="2832"/>
+                <w:tab w:val="left" w:pos="3540"/>
+                <w:tab w:val="left" w:pos="4248"/>
+                <w:tab w:val="left" w:pos="4956"/>
+                <w:tab w:val="left" w:pos="5664"/>
+                <w:tab w:val="left" w:pos="6372"/>
+                <w:tab w:val="left" w:pos="7080"/>
+                <w:tab w:val="left" w:pos="7788"/>
+                <w:tab w:val="left" w:pos="8496"/>
+                <w:tab w:val="left" w:pos="9204"/>
+              </w:tabs>
+              <w:spacing w:line="480" w:lineRule="auto"/>
+              <w:jc w:val="center"/>
+              <w:rPr>
+                <w:sz w:val="20"/>
+                <w:szCs w:val="20"/>
+                <w:lang w:val="it-IT"/>
+              </w:rPr>
+            </w:pPr>
+          </w:p>
+        </w:tc>
+        <w:tc>
+          <w:tcPr>
+            <w:tcW w:w="1310" w:type="dxa"/>
+          </w:tcPr>
+          <w:p>
+            <w:pPr>
+              <w:pBdr>
+                <w:top w:val="none" w:sz="0" w:space="0" w:color="auto"/>
+                <w:left w:val="none" w:sz="0" w:space="0" w:color="auto"/>
+                <w:bottom w:val="none" w:sz="0" w:space="0" w:color="auto"/>
+                <w:right w:val="none" w:sz="0" w:space="0" w:color="auto"/>
+                <w:between w:val="none" w:sz="0" w:space="0" w:color="auto"/>
+                <w:bar w:val="none" w:sz="0" w:color="auto"/>
+              </w:pBdr>
+              <w:tabs>
+                <w:tab w:val="left" w:pos="1340"/>
+                <w:tab w:val="left" w:pos="2124"/>
+                <w:tab w:val="left" w:pos="2832"/>
+                <w:tab w:val="left" w:pos="3540"/>
+                <w:tab w:val="left" w:pos="4248"/>
+                <w:tab w:val="left" w:pos="4956"/>
+                <w:tab w:val="left" w:pos="5664"/>
+                <w:tab w:val="left" w:pos="6372"/>
+                <w:tab w:val="left" w:pos="7080"/>
+                <w:tab w:val="left" w:pos="7788"/>
+                <w:tab w:val="left" w:pos="8496"/>
+                <w:tab w:val="left" w:pos="9204"/>
+              </w:tabs>
+              <w:spacing w:line="480" w:lineRule="auto"/>
+              <w:rPr>
+                <w:sz w:val="20"/>
+                <w:szCs w:val="20"/>
+                <w:lang w:val="it-IT"/>
+              </w:rPr>
+            </w:pPr>
+          </w:p>
+        </w:tc>
+      </w:tr>
+      <w:tr>
+        <w:tc>
+          <w:tcPr>
+            <w:tcW w:w="1266" w:type="dxa"/>
+          </w:tcPr>
+          <w:p>
+            <w:pPr>
+              <w:pBdr>
+                <w:top w:val="none" w:sz="0" w:space="0" w:color="auto"/>
+                <w:left w:val="none" w:sz="0" w:space="0" w:color="auto"/>
+                <w:bottom w:val="none" w:sz="0" w:space="0" w:color="auto"/>
+                <w:right w:val="none" w:sz="0" w:space="0" w:color="auto"/>
+                <w:between w:val="none" w:sz="0" w:space="0" w:color="auto"/>
+                <w:bar w:val="none" w:sz="0" w:color="auto"/>
+              </w:pBdr>
+              <w:tabs>
+                <w:tab w:val="left" w:pos="1340"/>
+                <w:tab w:val="left" w:pos="2124"/>
+                <w:tab w:val="left" w:pos="2832"/>
+                <w:tab w:val="left" w:pos="3540"/>
+                <w:tab w:val="left" w:pos="4248"/>
+                <w:tab w:val="left" w:pos="4956"/>
+                <w:tab w:val="left" w:pos="5664"/>
+                <w:tab w:val="left" w:pos="6372"/>
+                <w:tab w:val="left" w:pos="7080"/>
+                <w:tab w:val="left" w:pos="7788"/>
+                <w:tab w:val="left" w:pos="8496"/>
+                <w:tab w:val="left" w:pos="9204"/>
+              </w:tabs>
+              <w:spacing w:line="480" w:lineRule="auto"/>
+              <w:rPr>
+                <w:sz w:val="20"/>
+                <w:szCs w:val="20"/>
+                <w:lang w:val="it-IT"/>
+              </w:rPr>
+            </w:pPr>
+            <w:r>
+              <w:rPr>
+                <w:sz w:val="20"/>
+                <w:szCs w:val="20"/>
+                <w:lang w:val="it-IT"/>
+              </w:rPr>
+              <w:t>Sect2</w:t>
+            </w:r>
+          </w:p>
+        </w:tc>
+        <w:tc>
+          <w:tcPr>
+            <w:tcW w:w="1304" w:type="dxa"/>
+          </w:tcPr>
+          <w:p>
+            <w:pPr>
+              <w:pBdr>
+                <w:top w:val="none" w:sz="0" w:space="0" w:color="auto"/>
+                <w:left w:val="none" w:sz="0" w:space="0" w:color="auto"/>
+                <w:bottom w:val="none" w:sz="0" w:space="0" w:color="auto"/>
+                <w:right w:val="none" w:sz="0" w:space="0" w:color="auto"/>
+                <w:between w:val="none" w:sz="0" w:space="0" w:color="auto"/>
+                <w:bar w:val="none" w:sz="0" w:color="auto"/>
+              </w:pBdr>
+              <w:tabs>
+                <w:tab w:val="left" w:pos="1340"/>
+                <w:tab w:val="left" w:pos="2124"/>
+                <w:tab w:val="left" w:pos="2832"/>
+                <w:tab w:val="left" w:pos="3540"/>
+                <w:tab w:val="left" w:pos="4248"/>
+                <w:tab w:val="left" w:pos="4956"/>
+                <w:tab w:val="left" w:pos="5664"/>
+                <w:tab w:val="left" w:pos="6372"/>
+                <w:tab w:val="left" w:pos="7080"/>
+                <w:tab w:val="left" w:pos="7788"/>
+                <w:tab w:val="left" w:pos="8496"/>
+                <w:tab w:val="left" w:pos="9204"/>
+              </w:tabs>
+              <w:spacing w:line="480" w:lineRule="auto"/>
+              <w:rPr>
+                <w:sz w:val="20"/>
+                <w:szCs w:val="20"/>
+                <w:lang w:val="it-IT"/>
+              </w:rPr>
+            </w:pPr>
+          </w:p>
+        </w:tc>
+        <w:tc>
+          <w:tcPr>
+            <w:tcW w:w="1284" w:type="dxa"/>
+          </w:tcPr>
+          <w:p>
+            <w:pPr>
+              <w:pBdr>
+                <w:top w:val="none" w:sz="0" w:space="0" w:color="auto"/>
+                <w:left w:val="none" w:sz="0" w:space="0" w:color="auto"/>
+                <w:bottom w:val="none" w:sz="0" w:space="0" w:color="auto"/>
+                <w:right w:val="none" w:sz="0" w:space="0" w:color="auto"/>
+                <w:between w:val="none" w:sz="0" w:space="0" w:color="auto"/>
+                <w:bar w:val="none" w:sz="0" w:color="auto"/>
+              </w:pBdr>
+              <w:tabs>
+                <w:tab w:val="left" w:pos="1340"/>
+                <w:tab w:val="left" w:pos="2124"/>
+                <w:tab w:val="left" w:pos="2832"/>
+                <w:tab w:val="left" w:pos="3540"/>
+                <w:tab w:val="left" w:pos="4248"/>
+                <w:tab w:val="left" w:pos="4956"/>
+                <w:tab w:val="left" w:pos="5664"/>
+                <w:tab w:val="left" w:pos="6372"/>
+                <w:tab w:val="left" w:pos="7080"/>
+                <w:tab w:val="left" w:pos="7788"/>
+                <w:tab w:val="left" w:pos="8496"/>
+                <w:tab w:val="left" w:pos="9204"/>
+              </w:tabs>
+              <w:spacing w:line="480" w:lineRule="auto"/>
+              <w:rPr>
+                <w:sz w:val="20"/>
+                <w:szCs w:val="20"/>
+                <w:lang w:val="it-IT"/>
+              </w:rPr>
+            </w:pPr>
+          </w:p>
+        </w:tc>
+        <w:tc>
+          <w:tcPr>
+            <w:tcW w:w="1132" w:type="dxa"/>
+          </w:tcPr>
+          <w:p>
+            <w:pPr>
+              <w:pBdr>
+                <w:top w:val="none" w:sz="0" w:space="0" w:color="auto"/>
+                <w:left w:val="none" w:sz="0" w:space="0" w:color="auto"/>
+                <w:bottom w:val="none" w:sz="0" w:space="0" w:color="auto"/>
+                <w:right w:val="none" w:sz="0" w:space="0" w:color="auto"/>
+                <w:between w:val="none" w:sz="0" w:space="0" w:color="auto"/>
+                <w:bar w:val="none" w:sz="0" w:color="auto"/>
+              </w:pBdr>
+              <w:tabs>
+                <w:tab w:val="left" w:pos="1340"/>
+                <w:tab w:val="left" w:pos="2124"/>
+                <w:tab w:val="left" w:pos="2832"/>
+                <w:tab w:val="left" w:pos="3540"/>
+                <w:tab w:val="left" w:pos="4248"/>
+                <w:tab w:val="left" w:pos="4956"/>
+                <w:tab w:val="left" w:pos="5664"/>
+                <w:tab w:val="left" w:pos="6372"/>
+                <w:tab w:val="left" w:pos="7080"/>
+                <w:tab w:val="left" w:pos="7788"/>
+                <w:tab w:val="left" w:pos="8496"/>
+                <w:tab w:val="left" w:pos="9204"/>
+              </w:tabs>
+              <w:spacing w:line="480" w:lineRule="auto"/>
+              <w:rPr>
+                <w:sz w:val="20"/>
+                <w:szCs w:val="20"/>
+                <w:lang w:val="it-IT"/>
+              </w:rPr>
+            </w:pPr>
+            <w:r>
+              <w:rPr>
+                <w:sz w:val="20"/>
+                <w:szCs w:val="20"/>
+                <w:lang w:val="it-IT"/>
+              </w:rPr>
+              <w:t xml:space="preserve">CDF2 </w:t>
+            </w:r>
+            <w:r>
+              <w:rPr>
+                <w:sz w:val="20"/>
+                <w:szCs w:val="20"/>
+                <w:lang w:val="it-IT"/>
+              </w:rPr>
+              <w:t>∩</w:t>
+            </w:r>
+            <w:r>
+              <w:rPr>
+                <w:sz w:val="20"/>
+                <w:szCs w:val="20"/>
+                <w:lang w:val="it-IT"/>
+              </w:rPr>
+              <w:t xml:space="preserve"> CDT2</w:t>
+            </w:r>
+          </w:p>
+        </w:tc>
+        <w:tc>
+          <w:tcPr>
+            <w:tcW w:w="1524" w:type="dxa"/>
+          </w:tcPr>
+          <w:p>
+            <w:pPr>
+              <w:pBdr>
+                <w:top w:val="none" w:sz="0" w:space="0" w:color="auto"/>
+                <w:left w:val="none" w:sz="0" w:space="0" w:color="auto"/>
+                <w:bottom w:val="none" w:sz="0" w:space="0" w:color="auto"/>
+                <w:right w:val="none" w:sz="0" w:space="0" w:color="auto"/>
+                <w:between w:val="none" w:sz="0" w:space="0" w:color="auto"/>
+                <w:bar w:val="none" w:sz="0" w:color="auto"/>
+              </w:pBdr>
+              <w:tabs>
+                <w:tab w:val="left" w:pos="1340"/>
+                <w:tab w:val="left" w:pos="2124"/>
+                <w:tab w:val="left" w:pos="2832"/>
+                <w:tab w:val="left" w:pos="3540"/>
+                <w:tab w:val="left" w:pos="4248"/>
+                <w:tab w:val="left" w:pos="4956"/>
+                <w:tab w:val="left" w:pos="5664"/>
+                <w:tab w:val="left" w:pos="6372"/>
+                <w:tab w:val="left" w:pos="7080"/>
+                <w:tab w:val="left" w:pos="7788"/>
+                <w:tab w:val="left" w:pos="8496"/>
+                <w:tab w:val="left" w:pos="9204"/>
+              </w:tabs>
+              <w:spacing w:line="480" w:lineRule="auto"/>
+              <w:rPr>
+                <w:sz w:val="20"/>
+                <w:szCs w:val="20"/>
+                <w:lang w:val="it-IT"/>
+              </w:rPr>
+            </w:pPr>
+            <w:r>
+              <w:rPr>
+                <w:sz w:val="20"/>
+                <w:szCs w:val="20"/>
+                <w:lang w:val="it-IT"/>
+              </w:rPr>
+              <w:t>Nessun evento cercato</w:t>
+            </w:r>
+          </w:p>
+        </w:tc>
+        <w:tc>
+          <w:tcPr>
+            <w:tcW w:w="1524" w:type="dxa"/>
+          </w:tcPr>
+          <w:p>
+            <w:pPr>
+              <w:pBdr>
+                <w:top w:val="none" w:sz="0" w:space="0" w:color="auto"/>
+                <w:left w:val="none" w:sz="0" w:space="0" w:color="auto"/>
+                <w:bottom w:val="none" w:sz="0" w:space="0" w:color="auto"/>
+                <w:right w:val="none" w:sz="0" w:space="0" w:color="auto"/>
+                <w:between w:val="none" w:sz="0" w:space="0" w:color="auto"/>
+                <w:bar w:val="none" w:sz="0" w:color="auto"/>
+              </w:pBdr>
+              <w:tabs>
+                <w:tab w:val="left" w:pos="1340"/>
+                <w:tab w:val="left" w:pos="2124"/>
+                <w:tab w:val="left" w:pos="2832"/>
+                <w:tab w:val="left" w:pos="3540"/>
+                <w:tab w:val="left" w:pos="4248"/>
+                <w:tab w:val="left" w:pos="4956"/>
+                <w:tab w:val="left" w:pos="5664"/>
+                <w:tab w:val="left" w:pos="6372"/>
+                <w:tab w:val="left" w:pos="7080"/>
+                <w:tab w:val="left" w:pos="7788"/>
+                <w:tab w:val="left" w:pos="8496"/>
+                <w:tab w:val="left" w:pos="9204"/>
+              </w:tabs>
+              <w:spacing w:line="480" w:lineRule="auto"/>
+              <w:jc w:val="center"/>
+              <w:rPr>
+                <w:sz w:val="20"/>
+                <w:szCs w:val="20"/>
+                <w:lang w:val="it-IT"/>
+              </w:rPr>
+            </w:pPr>
+          </w:p>
+          <w:p>
+            <w:pPr>
+              <w:pBdr>
+                <w:top w:val="none" w:sz="0" w:space="0" w:color="auto"/>
+                <w:left w:val="none" w:sz="0" w:space="0" w:color="auto"/>
+                <w:bottom w:val="none" w:sz="0" w:space="0" w:color="auto"/>
+                <w:right w:val="none" w:sz="0" w:space="0" w:color="auto"/>
+                <w:between w:val="none" w:sz="0" w:space="0" w:color="auto"/>
+                <w:bar w:val="none" w:sz="0" w:color="auto"/>
+              </w:pBdr>
+              <w:tabs>
+                <w:tab w:val="left" w:pos="1340"/>
+                <w:tab w:val="left" w:pos="2124"/>
+                <w:tab w:val="left" w:pos="2832"/>
+                <w:tab w:val="left" w:pos="3540"/>
+                <w:tab w:val="left" w:pos="4248"/>
+                <w:tab w:val="left" w:pos="4956"/>
+                <w:tab w:val="left" w:pos="5664"/>
+                <w:tab w:val="left" w:pos="6372"/>
+                <w:tab w:val="left" w:pos="7080"/>
+                <w:tab w:val="left" w:pos="7788"/>
+                <w:tab w:val="left" w:pos="8496"/>
+                <w:tab w:val="left" w:pos="9204"/>
+              </w:tabs>
+              <w:spacing w:line="480" w:lineRule="auto"/>
+              <w:jc w:val="center"/>
+              <w:rPr>
+                <w:sz w:val="20"/>
+                <w:szCs w:val="20"/>
+                <w:lang w:val="it-IT"/>
+              </w:rPr>
+            </w:pPr>
+            <w:r>
+              <w:rPr>
+                <w:sz w:val="20"/>
+                <w:szCs w:val="20"/>
+                <w:lang w:val="it-IT"/>
+              </w:rPr>
+              <w:t>OK</w:t>
+            </w:r>
+          </w:p>
+        </w:tc>
+        <w:tc>
+          <w:tcPr>
+            <w:tcW w:w="1310" w:type="dxa"/>
+          </w:tcPr>
+          <w:p>
+            <w:pPr>
+              <w:pBdr>
+                <w:top w:val="none" w:sz="0" w:space="0" w:color="auto"/>
+                <w:left w:val="none" w:sz="0" w:space="0" w:color="auto"/>
+                <w:bottom w:val="none" w:sz="0" w:space="0" w:color="auto"/>
+                <w:right w:val="none" w:sz="0" w:space="0" w:color="auto"/>
+                <w:between w:val="none" w:sz="0" w:space="0" w:color="auto"/>
+                <w:bar w:val="none" w:sz="0" w:color="auto"/>
+              </w:pBdr>
+              <w:tabs>
+                <w:tab w:val="left" w:pos="1340"/>
+                <w:tab w:val="left" w:pos="2124"/>
+                <w:tab w:val="left" w:pos="2832"/>
+                <w:tab w:val="left" w:pos="3540"/>
+                <w:tab w:val="left" w:pos="4248"/>
+                <w:tab w:val="left" w:pos="4956"/>
+                <w:tab w:val="left" w:pos="5664"/>
+                <w:tab w:val="left" w:pos="6372"/>
+                <w:tab w:val="left" w:pos="7080"/>
+                <w:tab w:val="left" w:pos="7788"/>
+                <w:tab w:val="left" w:pos="8496"/>
+                <w:tab w:val="left" w:pos="9204"/>
+              </w:tabs>
+              <w:spacing w:line="480" w:lineRule="auto"/>
+              <w:rPr>
+                <w:sz w:val="20"/>
+                <w:szCs w:val="20"/>
+                <w:lang w:val="it-IT"/>
+              </w:rPr>
+            </w:pPr>
+          </w:p>
+        </w:tc>
+      </w:tr>
+      <w:tr>
+        <w:tc>
+          <w:tcPr>
+            <w:tcW w:w="1266" w:type="dxa"/>
+          </w:tcPr>
+          <w:p>
+            <w:pPr>
+              <w:pBdr>
+                <w:top w:val="none" w:sz="0" w:space="0" w:color="auto"/>
+                <w:left w:val="none" w:sz="0" w:space="0" w:color="auto"/>
+                <w:bottom w:val="none" w:sz="0" w:space="0" w:color="auto"/>
+                <w:right w:val="none" w:sz="0" w:space="0" w:color="auto"/>
+                <w:between w:val="none" w:sz="0" w:space="0" w:color="auto"/>
+                <w:bar w:val="none" w:sz="0" w:color="auto"/>
+              </w:pBdr>
+              <w:tabs>
+                <w:tab w:val="left" w:pos="1340"/>
+                <w:tab w:val="left" w:pos="2124"/>
+                <w:tab w:val="left" w:pos="2832"/>
+                <w:tab w:val="left" w:pos="3540"/>
+                <w:tab w:val="left" w:pos="4248"/>
+                <w:tab w:val="left" w:pos="4956"/>
+                <w:tab w:val="left" w:pos="5664"/>
+                <w:tab w:val="left" w:pos="6372"/>
+                <w:tab w:val="left" w:pos="7080"/>
+                <w:tab w:val="left" w:pos="7788"/>
+                <w:tab w:val="left" w:pos="8496"/>
+                <w:tab w:val="left" w:pos="9204"/>
+              </w:tabs>
+              <w:spacing w:line="480" w:lineRule="auto"/>
+              <w:rPr>
+                <w:sz w:val="20"/>
+                <w:szCs w:val="20"/>
+                <w:lang w:val="it-IT"/>
+              </w:rPr>
+            </w:pPr>
+            <w:r>
+              <w:rPr>
+                <w:sz w:val="20"/>
+                <w:szCs w:val="20"/>
+                <w:lang w:val="it-IT"/>
+              </w:rPr>
+              <w:t>Sect3</w:t>
+            </w:r>
+          </w:p>
+        </w:tc>
+        <w:tc>
+          <w:tcPr>
+            <w:tcW w:w="1304" w:type="dxa"/>
+          </w:tcPr>
+          <w:p>
+            <w:pPr>
+              <w:pBdr>
+                <w:top w:val="none" w:sz="0" w:space="0" w:color="auto"/>
+                <w:left w:val="none" w:sz="0" w:space="0" w:color="auto"/>
+                <w:bottom w:val="none" w:sz="0" w:space="0" w:color="auto"/>
+                <w:right w:val="none" w:sz="0" w:space="0" w:color="auto"/>
+                <w:between w:val="none" w:sz="0" w:space="0" w:color="auto"/>
+                <w:bar w:val="none" w:sz="0" w:color="auto"/>
+              </w:pBdr>
+              <w:tabs>
+                <w:tab w:val="left" w:pos="1340"/>
+                <w:tab w:val="left" w:pos="2124"/>
+                <w:tab w:val="left" w:pos="2832"/>
+                <w:tab w:val="left" w:pos="3540"/>
+                <w:tab w:val="left" w:pos="4248"/>
+                <w:tab w:val="left" w:pos="4956"/>
+                <w:tab w:val="left" w:pos="5664"/>
+                <w:tab w:val="left" w:pos="6372"/>
+                <w:tab w:val="left" w:pos="7080"/>
+                <w:tab w:val="left" w:pos="7788"/>
+                <w:tab w:val="left" w:pos="8496"/>
+                <w:tab w:val="left" w:pos="9204"/>
+              </w:tabs>
+              <w:spacing w:line="480" w:lineRule="auto"/>
+              <w:rPr>
+                <w:sz w:val="20"/>
+                <w:szCs w:val="20"/>
+                <w:lang w:val="it-IT"/>
+              </w:rPr>
+            </w:pPr>
+            <w:r>
+              <w:rPr>
+                <w:sz w:val="20"/>
+                <w:szCs w:val="20"/>
+                <w:lang w:val="it-IT"/>
+              </w:rPr>
+              <w:t>25-03-2018</w:t>
+            </w:r>
+          </w:p>
+        </w:tc>
+        <w:tc>
+          <w:tcPr>
+            <w:tcW w:w="1284" w:type="dxa"/>
+          </w:tcPr>
+          <w:p>
+            <w:pPr>
+              <w:pBdr>
+                <w:top w:val="none" w:sz="0" w:space="0" w:color="auto"/>
+                <w:left w:val="none" w:sz="0" w:space="0" w:color="auto"/>
+                <w:bottom w:val="none" w:sz="0" w:space="0" w:color="auto"/>
+                <w:right w:val="none" w:sz="0" w:space="0" w:color="auto"/>
+                <w:between w:val="none" w:sz="0" w:space="0" w:color="auto"/>
+                <w:bar w:val="none" w:sz="0" w:color="auto"/>
+              </w:pBdr>
+              <w:tabs>
+                <w:tab w:val="left" w:pos="1340"/>
+                <w:tab w:val="left" w:pos="2124"/>
+                <w:tab w:val="left" w:pos="2832"/>
+                <w:tab w:val="left" w:pos="3540"/>
+                <w:tab w:val="left" w:pos="4248"/>
+                <w:tab w:val="left" w:pos="4956"/>
+                <w:tab w:val="left" w:pos="5664"/>
+                <w:tab w:val="left" w:pos="6372"/>
+                <w:tab w:val="left" w:pos="7080"/>
+                <w:tab w:val="left" w:pos="7788"/>
+                <w:tab w:val="left" w:pos="8496"/>
+                <w:tab w:val="left" w:pos="9204"/>
+              </w:tabs>
+              <w:spacing w:line="480" w:lineRule="auto"/>
+              <w:rPr>
+                <w:sz w:val="20"/>
+                <w:szCs w:val="20"/>
+                <w:lang w:val="it-IT"/>
+              </w:rPr>
+            </w:pPr>
+          </w:p>
+        </w:tc>
+        <w:tc>
+          <w:tcPr>
+            <w:tcW w:w="1132" w:type="dxa"/>
+          </w:tcPr>
+          <w:p>
+            <w:pPr>
+              <w:pBdr>
+                <w:top w:val="none" w:sz="0" w:space="0" w:color="auto"/>
+                <w:left w:val="none" w:sz="0" w:space="0" w:color="auto"/>
+                <w:bottom w:val="none" w:sz="0" w:space="0" w:color="auto"/>
+                <w:right w:val="none" w:sz="0" w:space="0" w:color="auto"/>
+                <w:between w:val="none" w:sz="0" w:space="0" w:color="auto"/>
+                <w:bar w:val="none" w:sz="0" w:color="auto"/>
+              </w:pBdr>
+              <w:tabs>
+                <w:tab w:val="left" w:pos="1340"/>
+                <w:tab w:val="left" w:pos="2124"/>
+                <w:tab w:val="left" w:pos="2832"/>
+                <w:tab w:val="left" w:pos="3540"/>
+                <w:tab w:val="left" w:pos="4248"/>
+                <w:tab w:val="left" w:pos="4956"/>
+                <w:tab w:val="left" w:pos="5664"/>
+                <w:tab w:val="left" w:pos="6372"/>
+                <w:tab w:val="left" w:pos="7080"/>
+                <w:tab w:val="left" w:pos="7788"/>
+                <w:tab w:val="left" w:pos="8496"/>
+                <w:tab w:val="left" w:pos="9204"/>
+              </w:tabs>
+              <w:spacing w:line="480" w:lineRule="auto"/>
+              <w:rPr>
+                <w:sz w:val="20"/>
+                <w:szCs w:val="20"/>
+                <w:lang w:val="it-IT"/>
+              </w:rPr>
+            </w:pPr>
+            <w:r>
+              <w:rPr>
+                <w:sz w:val="20"/>
+                <w:szCs w:val="20"/>
+                <w:lang w:val="it-IT"/>
+              </w:rPr>
+              <w:t xml:space="preserve">CDF1 </w:t>
+            </w:r>
+            <w:r>
+              <w:rPr>
+                <w:sz w:val="20"/>
+                <w:szCs w:val="20"/>
+                <w:lang w:val="it-IT"/>
+              </w:rPr>
+              <w:t>∩</w:t>
+            </w:r>
+            <w:r>
+              <w:rPr>
+                <w:sz w:val="20"/>
+                <w:szCs w:val="20"/>
+                <w:lang w:val="it-IT"/>
+              </w:rPr>
+              <w:t xml:space="preserve"> CDT2</w:t>
+            </w:r>
+          </w:p>
+        </w:tc>
+        <w:tc>
+          <w:tcPr>
+            <w:tcW w:w="1524" w:type="dxa"/>
+          </w:tcPr>
+          <w:p>
+            <w:pPr>
+              <w:pBdr>
+                <w:top w:val="none" w:sz="0" w:space="0" w:color="auto"/>
+                <w:left w:val="none" w:sz="0" w:space="0" w:color="auto"/>
+                <w:bottom w:val="none" w:sz="0" w:space="0" w:color="auto"/>
+                <w:right w:val="none" w:sz="0" w:space="0" w:color="auto"/>
+                <w:between w:val="none" w:sz="0" w:space="0" w:color="auto"/>
+                <w:bar w:val="none" w:sz="0" w:color="auto"/>
+              </w:pBdr>
+              <w:tabs>
+                <w:tab w:val="left" w:pos="1340"/>
+                <w:tab w:val="left" w:pos="2124"/>
+                <w:tab w:val="left" w:pos="2832"/>
+                <w:tab w:val="left" w:pos="3540"/>
+                <w:tab w:val="left" w:pos="4248"/>
+                <w:tab w:val="left" w:pos="4956"/>
+                <w:tab w:val="left" w:pos="5664"/>
+                <w:tab w:val="left" w:pos="6372"/>
+                <w:tab w:val="left" w:pos="7080"/>
+                <w:tab w:val="left" w:pos="7788"/>
+                <w:tab w:val="left" w:pos="8496"/>
+                <w:tab w:val="left" w:pos="9204"/>
+              </w:tabs>
+              <w:spacing w:line="480" w:lineRule="auto"/>
+              <w:rPr>
+                <w:sz w:val="20"/>
+                <w:szCs w:val="20"/>
+                <w:lang w:val="it-IT"/>
+              </w:rPr>
+            </w:pPr>
+            <w:r>
+              <w:rPr>
+                <w:sz w:val="20"/>
+                <w:szCs w:val="20"/>
+                <w:lang w:val="it-IT"/>
+              </w:rPr>
+              <w:t>Nessun evento cercato</w:t>
+            </w:r>
+          </w:p>
+        </w:tc>
+        <w:tc>
+          <w:tcPr>
+            <w:tcW w:w="1524" w:type="dxa"/>
+          </w:tcPr>
+          <w:p>
+            <w:pPr>
+              <w:pBdr>
+                <w:top w:val="none" w:sz="0" w:space="0" w:color="auto"/>
+                <w:left w:val="none" w:sz="0" w:space="0" w:color="auto"/>
+                <w:bottom w:val="none" w:sz="0" w:space="0" w:color="auto"/>
+                <w:right w:val="none" w:sz="0" w:space="0" w:color="auto"/>
+                <w:between w:val="none" w:sz="0" w:space="0" w:color="auto"/>
+                <w:bar w:val="none" w:sz="0" w:color="auto"/>
+              </w:pBdr>
+              <w:tabs>
+                <w:tab w:val="left" w:pos="1340"/>
+                <w:tab w:val="left" w:pos="2124"/>
+                <w:tab w:val="left" w:pos="2832"/>
+                <w:tab w:val="left" w:pos="3540"/>
+                <w:tab w:val="left" w:pos="4248"/>
+                <w:tab w:val="left" w:pos="4956"/>
+                <w:tab w:val="left" w:pos="5664"/>
+                <w:tab w:val="left" w:pos="6372"/>
+                <w:tab w:val="left" w:pos="7080"/>
+                <w:tab w:val="left" w:pos="7788"/>
+                <w:tab w:val="left" w:pos="8496"/>
+                <w:tab w:val="left" w:pos="9204"/>
+              </w:tabs>
+              <w:spacing w:line="480" w:lineRule="auto"/>
+              <w:jc w:val="center"/>
+              <w:rPr>
+                <w:sz w:val="20"/>
+                <w:szCs w:val="20"/>
+                <w:lang w:val="it-IT"/>
+              </w:rPr>
+            </w:pPr>
+          </w:p>
+          <w:p>
+            <w:pPr>
+              <w:pBdr>
+                <w:top w:val="none" w:sz="0" w:space="0" w:color="auto"/>
+                <w:left w:val="none" w:sz="0" w:space="0" w:color="auto"/>
+                <w:bottom w:val="none" w:sz="0" w:space="0" w:color="auto"/>
+                <w:right w:val="none" w:sz="0" w:space="0" w:color="auto"/>
+                <w:between w:val="none" w:sz="0" w:space="0" w:color="auto"/>
+                <w:bar w:val="none" w:sz="0" w:color="auto"/>
+              </w:pBdr>
+              <w:tabs>
+                <w:tab w:val="left" w:pos="1340"/>
+                <w:tab w:val="left" w:pos="2124"/>
+                <w:tab w:val="left" w:pos="2832"/>
+                <w:tab w:val="left" w:pos="3540"/>
+                <w:tab w:val="left" w:pos="4248"/>
+                <w:tab w:val="left" w:pos="4956"/>
+                <w:tab w:val="left" w:pos="5664"/>
+                <w:tab w:val="left" w:pos="6372"/>
+                <w:tab w:val="left" w:pos="7080"/>
+                <w:tab w:val="left" w:pos="7788"/>
+                <w:tab w:val="left" w:pos="8496"/>
+                <w:tab w:val="left" w:pos="9204"/>
+              </w:tabs>
+              <w:spacing w:line="480" w:lineRule="auto"/>
+              <w:jc w:val="center"/>
+              <w:rPr>
+                <w:sz w:val="20"/>
+                <w:szCs w:val="20"/>
+                <w:lang w:val="it-IT"/>
+              </w:rPr>
+            </w:pPr>
+            <w:r>
+              <w:rPr>
+                <w:sz w:val="20"/>
+                <w:szCs w:val="20"/>
+                <w:lang w:val="it-IT"/>
+              </w:rPr>
+              <w:t>OK</w:t>
+            </w:r>
+          </w:p>
+        </w:tc>
+        <w:tc>
+          <w:tcPr>
+            <w:tcW w:w="1310" w:type="dxa"/>
+          </w:tcPr>
+          <w:p>
+            <w:pPr>
+              <w:pBdr>
+                <w:top w:val="none" w:sz="0" w:space="0" w:color="auto"/>
+                <w:left w:val="none" w:sz="0" w:space="0" w:color="auto"/>
+                <w:bottom w:val="none" w:sz="0" w:space="0" w:color="auto"/>
+                <w:right w:val="none" w:sz="0" w:space="0" w:color="auto"/>
+                <w:between w:val="none" w:sz="0" w:space="0" w:color="auto"/>
+                <w:bar w:val="none" w:sz="0" w:color="auto"/>
+              </w:pBdr>
+              <w:tabs>
+                <w:tab w:val="left" w:pos="1340"/>
+                <w:tab w:val="left" w:pos="2124"/>
+                <w:tab w:val="left" w:pos="2832"/>
+                <w:tab w:val="left" w:pos="3540"/>
+                <w:tab w:val="left" w:pos="4248"/>
+                <w:tab w:val="left" w:pos="4956"/>
+                <w:tab w:val="left" w:pos="5664"/>
+                <w:tab w:val="left" w:pos="6372"/>
+                <w:tab w:val="left" w:pos="7080"/>
+                <w:tab w:val="left" w:pos="7788"/>
+                <w:tab w:val="left" w:pos="8496"/>
+                <w:tab w:val="left" w:pos="9204"/>
+              </w:tabs>
+              <w:spacing w:line="480" w:lineRule="auto"/>
+              <w:rPr>
+                <w:sz w:val="20"/>
+                <w:szCs w:val="20"/>
+                <w:lang w:val="it-IT"/>
+              </w:rPr>
+            </w:pPr>
+          </w:p>
+        </w:tc>
+      </w:tr>
+      <w:tr>
+        <w:tc>
+          <w:tcPr>
+            <w:tcW w:w="1266" w:type="dxa"/>
+          </w:tcPr>
+          <w:p>
+            <w:pPr>
+              <w:pBdr>
+                <w:top w:val="none" w:sz="0" w:space="0" w:color="auto"/>
+                <w:left w:val="none" w:sz="0" w:space="0" w:color="auto"/>
+                <w:bottom w:val="none" w:sz="0" w:space="0" w:color="auto"/>
+                <w:right w:val="none" w:sz="0" w:space="0" w:color="auto"/>
+                <w:between w:val="none" w:sz="0" w:space="0" w:color="auto"/>
+                <w:bar w:val="none" w:sz="0" w:color="auto"/>
+              </w:pBdr>
+              <w:tabs>
+                <w:tab w:val="left" w:pos="1340"/>
+                <w:tab w:val="left" w:pos="2124"/>
+                <w:tab w:val="left" w:pos="2832"/>
+                <w:tab w:val="left" w:pos="3540"/>
+                <w:tab w:val="left" w:pos="4248"/>
+                <w:tab w:val="left" w:pos="4956"/>
+                <w:tab w:val="left" w:pos="5664"/>
+                <w:tab w:val="left" w:pos="6372"/>
+                <w:tab w:val="left" w:pos="7080"/>
+                <w:tab w:val="left" w:pos="7788"/>
+                <w:tab w:val="left" w:pos="8496"/>
+                <w:tab w:val="left" w:pos="9204"/>
+              </w:tabs>
+              <w:spacing w:line="480" w:lineRule="auto"/>
+              <w:rPr>
+                <w:sz w:val="20"/>
+                <w:szCs w:val="20"/>
+                <w:lang w:val="it-IT"/>
+              </w:rPr>
+            </w:pPr>
+            <w:r>
+              <w:rPr>
+                <w:sz w:val="20"/>
+                <w:szCs w:val="20"/>
+                <w:lang w:val="it-IT"/>
+              </w:rPr>
+              <w:t xml:space="preserve">Sect4              </w:t>
+            </w:r>
+          </w:p>
+        </w:tc>
+        <w:tc>
+          <w:tcPr>
+            <w:tcW w:w="1304" w:type="dxa"/>
+          </w:tcPr>
+          <w:p>
+            <w:pPr>
+              <w:pBdr>
+                <w:top w:val="none" w:sz="0" w:space="0" w:color="auto"/>
+                <w:left w:val="none" w:sz="0" w:space="0" w:color="auto"/>
+                <w:bottom w:val="none" w:sz="0" w:space="0" w:color="auto"/>
+                <w:right w:val="none" w:sz="0" w:space="0" w:color="auto"/>
+                <w:between w:val="none" w:sz="0" w:space="0" w:color="auto"/>
+                <w:bar w:val="none" w:sz="0" w:color="auto"/>
+              </w:pBdr>
+              <w:tabs>
+                <w:tab w:val="left" w:pos="1340"/>
+                <w:tab w:val="left" w:pos="2124"/>
+                <w:tab w:val="left" w:pos="2832"/>
+                <w:tab w:val="left" w:pos="3540"/>
+                <w:tab w:val="left" w:pos="4248"/>
+                <w:tab w:val="left" w:pos="4956"/>
+                <w:tab w:val="left" w:pos="5664"/>
+                <w:tab w:val="left" w:pos="6372"/>
+                <w:tab w:val="left" w:pos="7080"/>
+                <w:tab w:val="left" w:pos="7788"/>
+                <w:tab w:val="left" w:pos="8496"/>
+                <w:tab w:val="left" w:pos="9204"/>
+              </w:tabs>
+              <w:spacing w:line="480" w:lineRule="auto"/>
+              <w:rPr>
+                <w:sz w:val="20"/>
+                <w:szCs w:val="20"/>
+                <w:lang w:val="it-IT"/>
+              </w:rPr>
+            </w:pPr>
+          </w:p>
+        </w:tc>
+        <w:tc>
+          <w:tcPr>
+            <w:tcW w:w="1284" w:type="dxa"/>
+          </w:tcPr>
+          <w:p>
+            <w:pPr>
+              <w:pBdr>
+                <w:top w:val="none" w:sz="0" w:space="0" w:color="auto"/>
+                <w:left w:val="none" w:sz="0" w:space="0" w:color="auto"/>
+                <w:bottom w:val="none" w:sz="0" w:space="0" w:color="auto"/>
+                <w:right w:val="none" w:sz="0" w:space="0" w:color="auto"/>
+                <w:between w:val="none" w:sz="0" w:space="0" w:color="auto"/>
+                <w:bar w:val="none" w:sz="0" w:color="auto"/>
+              </w:pBdr>
+              <w:tabs>
+                <w:tab w:val="left" w:pos="1340"/>
+                <w:tab w:val="left" w:pos="2124"/>
+                <w:tab w:val="left" w:pos="2832"/>
+                <w:tab w:val="left" w:pos="3540"/>
+                <w:tab w:val="left" w:pos="4248"/>
+                <w:tab w:val="left" w:pos="4956"/>
+                <w:tab w:val="left" w:pos="5664"/>
+                <w:tab w:val="left" w:pos="6372"/>
+                <w:tab w:val="left" w:pos="7080"/>
+                <w:tab w:val="left" w:pos="7788"/>
+                <w:tab w:val="left" w:pos="8496"/>
+                <w:tab w:val="left" w:pos="9204"/>
+              </w:tabs>
+              <w:spacing w:line="480" w:lineRule="auto"/>
+              <w:rPr>
+                <w:sz w:val="20"/>
+                <w:szCs w:val="20"/>
+                <w:lang w:val="it-IT"/>
+              </w:rPr>
+            </w:pPr>
+            <w:r>
+              <w:rPr>
+                <w:sz w:val="20"/>
+                <w:szCs w:val="20"/>
+                <w:lang w:val="it-IT"/>
+              </w:rPr>
+              <w:t>22-04-2018</w:t>
+            </w:r>
+          </w:p>
+        </w:tc>
+        <w:tc>
+          <w:tcPr>
+            <w:tcW w:w="1132" w:type="dxa"/>
+          </w:tcPr>
+          <w:p>
+            <w:pPr>
+              <w:pBdr>
+                <w:top w:val="none" w:sz="0" w:space="0" w:color="auto"/>
+                <w:left w:val="none" w:sz="0" w:space="0" w:color="auto"/>
+                <w:bottom w:val="none" w:sz="0" w:space="0" w:color="auto"/>
+                <w:right w:val="none" w:sz="0" w:space="0" w:color="auto"/>
+                <w:between w:val="none" w:sz="0" w:space="0" w:color="auto"/>
+                <w:bar w:val="none" w:sz="0" w:color="auto"/>
+              </w:pBdr>
+              <w:tabs>
+                <w:tab w:val="left" w:pos="1340"/>
+                <w:tab w:val="left" w:pos="2124"/>
+                <w:tab w:val="left" w:pos="2832"/>
+                <w:tab w:val="left" w:pos="3540"/>
+                <w:tab w:val="left" w:pos="4248"/>
+                <w:tab w:val="left" w:pos="4956"/>
+                <w:tab w:val="left" w:pos="5664"/>
+                <w:tab w:val="left" w:pos="6372"/>
+                <w:tab w:val="left" w:pos="7080"/>
+                <w:tab w:val="left" w:pos="7788"/>
+                <w:tab w:val="left" w:pos="8496"/>
+                <w:tab w:val="left" w:pos="9204"/>
+              </w:tabs>
+              <w:spacing w:line="480" w:lineRule="auto"/>
+              <w:rPr>
+                <w:sz w:val="20"/>
+                <w:szCs w:val="20"/>
+                <w:lang w:val="it-IT"/>
+              </w:rPr>
+            </w:pPr>
+            <w:r>
+              <w:rPr>
+                <w:sz w:val="20"/>
+                <w:szCs w:val="20"/>
+                <w:lang w:val="it-IT"/>
+              </w:rPr>
+              <w:t xml:space="preserve">CDF2 </w:t>
+            </w:r>
+            <w:r>
+              <w:rPr>
+                <w:sz w:val="20"/>
+                <w:szCs w:val="20"/>
+                <w:lang w:val="it-IT"/>
+              </w:rPr>
+              <w:t>∩</w:t>
+            </w:r>
+            <w:r>
+              <w:rPr>
+                <w:sz w:val="20"/>
+                <w:szCs w:val="20"/>
+                <w:lang w:val="it-IT"/>
+              </w:rPr>
+              <w:t xml:space="preserve"> CDT1</w:t>
+            </w:r>
+          </w:p>
+        </w:tc>
+        <w:tc>
+          <w:tcPr>
+            <w:tcW w:w="1524" w:type="dxa"/>
+          </w:tcPr>
+          <w:p>
+            <w:pPr>
+              <w:pBdr>
+                <w:top w:val="none" w:sz="0" w:space="0" w:color="auto"/>
+                <w:left w:val="none" w:sz="0" w:space="0" w:color="auto"/>
+                <w:bottom w:val="none" w:sz="0" w:space="0" w:color="auto"/>
+                <w:right w:val="none" w:sz="0" w:space="0" w:color="auto"/>
+                <w:between w:val="none" w:sz="0" w:space="0" w:color="auto"/>
+                <w:bar w:val="none" w:sz="0" w:color="auto"/>
+              </w:pBdr>
+              <w:tabs>
+                <w:tab w:val="left" w:pos="1340"/>
+                <w:tab w:val="left" w:pos="2124"/>
+                <w:tab w:val="left" w:pos="2832"/>
+                <w:tab w:val="left" w:pos="3540"/>
+                <w:tab w:val="left" w:pos="4248"/>
+                <w:tab w:val="left" w:pos="4956"/>
+                <w:tab w:val="left" w:pos="5664"/>
+                <w:tab w:val="left" w:pos="6372"/>
+                <w:tab w:val="left" w:pos="7080"/>
+                <w:tab w:val="left" w:pos="7788"/>
+                <w:tab w:val="left" w:pos="8496"/>
+                <w:tab w:val="left" w:pos="9204"/>
+              </w:tabs>
+              <w:spacing w:line="480" w:lineRule="auto"/>
+              <w:rPr>
+                <w:sz w:val="20"/>
+                <w:szCs w:val="20"/>
+                <w:lang w:val="it-IT"/>
+              </w:rPr>
+            </w:pPr>
+            <w:r>
+              <w:rPr>
+                <w:sz w:val="20"/>
+                <w:szCs w:val="20"/>
+                <w:lang w:val="it-IT"/>
+              </w:rPr>
+              <w:t>Nessun evento cercato</w:t>
+            </w:r>
+            <w:bookmarkStart w:id="0" w:name="_GoBack"/>
+            <w:bookmarkEnd w:id="0"/>
+          </w:p>
+        </w:tc>
+        <w:tc>
+          <w:tcPr>
+            <w:tcW w:w="1524" w:type="dxa"/>
+          </w:tcPr>
+          <w:p>
+            <w:pPr>
+              <w:pBdr>
+                <w:top w:val="none" w:sz="0" w:space="0" w:color="auto"/>
+                <w:left w:val="none" w:sz="0" w:space="0" w:color="auto"/>
+                <w:bottom w:val="none" w:sz="0" w:space="0" w:color="auto"/>
+                <w:right w:val="none" w:sz="0" w:space="0" w:color="auto"/>
+                <w:between w:val="none" w:sz="0" w:space="0" w:color="auto"/>
+                <w:bar w:val="none" w:sz="0" w:color="auto"/>
+              </w:pBdr>
+              <w:tabs>
+                <w:tab w:val="left" w:pos="1340"/>
+                <w:tab w:val="left" w:pos="2124"/>
+                <w:tab w:val="left" w:pos="2832"/>
+                <w:tab w:val="left" w:pos="3540"/>
+                <w:tab w:val="left" w:pos="4248"/>
+                <w:tab w:val="left" w:pos="4956"/>
+                <w:tab w:val="left" w:pos="5664"/>
+                <w:tab w:val="left" w:pos="6372"/>
+                <w:tab w:val="left" w:pos="7080"/>
+                <w:tab w:val="left" w:pos="7788"/>
+                <w:tab w:val="left" w:pos="8496"/>
+                <w:tab w:val="left" w:pos="9204"/>
+              </w:tabs>
+              <w:spacing w:line="480" w:lineRule="auto"/>
+              <w:jc w:val="center"/>
+              <w:rPr>
+                <w:sz w:val="20"/>
+                <w:szCs w:val="20"/>
+                <w:lang w:val="it-IT"/>
+              </w:rPr>
+            </w:pPr>
+          </w:p>
+          <w:p>
+            <w:pPr>
+              <w:pBdr>
+                <w:top w:val="none" w:sz="0" w:space="0" w:color="auto"/>
+                <w:left w:val="none" w:sz="0" w:space="0" w:color="auto"/>
+                <w:bottom w:val="none" w:sz="0" w:space="0" w:color="auto"/>
+                <w:right w:val="none" w:sz="0" w:space="0" w:color="auto"/>
+                <w:between w:val="none" w:sz="0" w:space="0" w:color="auto"/>
+                <w:bar w:val="none" w:sz="0" w:color="auto"/>
+              </w:pBdr>
+              <w:tabs>
+                <w:tab w:val="left" w:pos="1340"/>
+                <w:tab w:val="left" w:pos="2124"/>
+                <w:tab w:val="left" w:pos="2832"/>
+                <w:tab w:val="left" w:pos="3540"/>
+                <w:tab w:val="left" w:pos="4248"/>
+                <w:tab w:val="left" w:pos="4956"/>
+                <w:tab w:val="left" w:pos="5664"/>
+                <w:tab w:val="left" w:pos="6372"/>
+                <w:tab w:val="left" w:pos="7080"/>
+                <w:tab w:val="left" w:pos="7788"/>
+                <w:tab w:val="left" w:pos="8496"/>
+                <w:tab w:val="left" w:pos="9204"/>
+              </w:tabs>
+              <w:spacing w:line="480" w:lineRule="auto"/>
+              <w:jc w:val="center"/>
+              <w:rPr>
+                <w:sz w:val="20"/>
+                <w:szCs w:val="20"/>
+                <w:lang w:val="it-IT"/>
+              </w:rPr>
+            </w:pPr>
+            <w:r>
+              <w:rPr>
+                <w:sz w:val="20"/>
+                <w:szCs w:val="20"/>
+                <w:lang w:val="it-IT"/>
+              </w:rPr>
+              <w:t>OK</w:t>
+            </w:r>
+          </w:p>
+        </w:tc>
+        <w:tc>
+          <w:tcPr>
+            <w:tcW w:w="1310" w:type="dxa"/>
+          </w:tcPr>
+          <w:p>
+            <w:pPr>
+              <w:pBdr>
+                <w:top w:val="none" w:sz="0" w:space="0" w:color="auto"/>
+                <w:left w:val="none" w:sz="0" w:space="0" w:color="auto"/>
+                <w:bottom w:val="none" w:sz="0" w:space="0" w:color="auto"/>
+                <w:right w:val="none" w:sz="0" w:space="0" w:color="auto"/>
+                <w:between w:val="none" w:sz="0" w:space="0" w:color="auto"/>
+                <w:bar w:val="none" w:sz="0" w:color="auto"/>
+              </w:pBdr>
+              <w:tabs>
+                <w:tab w:val="left" w:pos="1340"/>
+                <w:tab w:val="left" w:pos="2124"/>
+                <w:tab w:val="left" w:pos="2832"/>
+                <w:tab w:val="left" w:pos="3540"/>
+                <w:tab w:val="left" w:pos="4248"/>
+                <w:tab w:val="left" w:pos="4956"/>
+                <w:tab w:val="left" w:pos="5664"/>
+                <w:tab w:val="left" w:pos="6372"/>
+                <w:tab w:val="left" w:pos="7080"/>
+                <w:tab w:val="left" w:pos="7788"/>
+                <w:tab w:val="left" w:pos="8496"/>
+                <w:tab w:val="left" w:pos="9204"/>
+              </w:tabs>
+              <w:spacing w:line="480" w:lineRule="auto"/>
+              <w:rPr>
+                <w:sz w:val="20"/>
+                <w:szCs w:val="20"/>
+                <w:lang w:val="it-IT"/>
+              </w:rPr>
+            </w:pPr>
+          </w:p>
+        </w:tc>
+      </w:tr>
+    </w:tbl>
     <w:p>
       <w:pPr>
         <w:tabs>
@@ -15252,8 +17843,10 @@
         <w:spacing w:line="480" w:lineRule="auto"/>
         <w:ind w:left="284"/>
         <w:rPr>
-          <w:sz w:val="22"/>
-          <w:szCs w:val="22"/>
+          <w:b/>
+          <w:sz w:val="22"/>
+          <w:szCs w:val="22"/>
+          <w:lang w:val="it-IT"/>
         </w:rPr>
       </w:pPr>
     </w:p>
@@ -15278,6 +17871,7 @@
         <w:rPr>
           <w:sz w:val="22"/>
           <w:szCs w:val="22"/>
+          <w:lang w:val="it-IT"/>
         </w:rPr>
       </w:pPr>
     </w:p>
@@ -15302,6 +17896,129 @@
         <w:rPr>
           <w:sz w:val="22"/>
           <w:szCs w:val="22"/>
+          <w:lang w:val="it-IT"/>
+        </w:rPr>
+      </w:pPr>
+    </w:p>
+    <w:p>
+      <w:pPr>
+        <w:spacing w:line="480" w:lineRule="auto"/>
+        <w:rPr>
+          <w:b/>
+          <w:sz w:val="22"/>
+          <w:szCs w:val="22"/>
+          <w:lang w:val="it-IT"/>
+        </w:rPr>
+      </w:pPr>
+    </w:p>
+    <w:p>
+      <w:pPr>
+        <w:spacing w:line="480" w:lineRule="auto"/>
+        <w:rPr>
+          <w:b/>
+          <w:sz w:val="22"/>
+          <w:szCs w:val="22"/>
+          <w:lang w:val="it-IT"/>
+        </w:rPr>
+      </w:pPr>
+    </w:p>
+    <w:p>
+      <w:pPr>
+        <w:tabs>
+          <w:tab w:val="left" w:pos="1340"/>
+          <w:tab w:val="left" w:pos="2124"/>
+          <w:tab w:val="left" w:pos="2832"/>
+          <w:tab w:val="left" w:pos="3540"/>
+          <w:tab w:val="left" w:pos="4248"/>
+          <w:tab w:val="left" w:pos="4956"/>
+          <w:tab w:val="left" w:pos="5664"/>
+          <w:tab w:val="left" w:pos="6372"/>
+          <w:tab w:val="left" w:pos="7080"/>
+          <w:tab w:val="left" w:pos="7788"/>
+          <w:tab w:val="left" w:pos="8496"/>
+          <w:tab w:val="left" w:pos="9204"/>
+        </w:tabs>
+        <w:spacing w:line="480" w:lineRule="auto"/>
+        <w:ind w:left="284"/>
+        <w:rPr>
+          <w:sz w:val="22"/>
+          <w:szCs w:val="22"/>
+          <w:lang w:val="it-IT"/>
+        </w:rPr>
+      </w:pPr>
+    </w:p>
+    <w:p>
+      <w:pPr>
+        <w:tabs>
+          <w:tab w:val="left" w:pos="1340"/>
+          <w:tab w:val="left" w:pos="2124"/>
+          <w:tab w:val="left" w:pos="2832"/>
+          <w:tab w:val="left" w:pos="3540"/>
+          <w:tab w:val="left" w:pos="4248"/>
+          <w:tab w:val="left" w:pos="4956"/>
+          <w:tab w:val="left" w:pos="5664"/>
+          <w:tab w:val="left" w:pos="6372"/>
+          <w:tab w:val="left" w:pos="7080"/>
+          <w:tab w:val="left" w:pos="7788"/>
+          <w:tab w:val="left" w:pos="8496"/>
+          <w:tab w:val="left" w:pos="9204"/>
+        </w:tabs>
+        <w:spacing w:line="480" w:lineRule="auto"/>
+        <w:ind w:left="284"/>
+        <w:rPr>
+          <w:sz w:val="22"/>
+          <w:szCs w:val="22"/>
+          <w:lang w:val="it-IT"/>
+        </w:rPr>
+      </w:pPr>
+    </w:p>
+    <w:p>
+      <w:pPr>
+        <w:tabs>
+          <w:tab w:val="left" w:pos="1340"/>
+          <w:tab w:val="left" w:pos="2124"/>
+          <w:tab w:val="left" w:pos="2832"/>
+          <w:tab w:val="left" w:pos="3540"/>
+          <w:tab w:val="left" w:pos="4248"/>
+          <w:tab w:val="left" w:pos="4956"/>
+          <w:tab w:val="left" w:pos="5664"/>
+          <w:tab w:val="left" w:pos="6372"/>
+          <w:tab w:val="left" w:pos="7080"/>
+          <w:tab w:val="left" w:pos="7788"/>
+          <w:tab w:val="left" w:pos="8496"/>
+          <w:tab w:val="left" w:pos="9204"/>
+        </w:tabs>
+        <w:spacing w:line="480" w:lineRule="auto"/>
+        <w:ind w:left="284"/>
+        <w:rPr>
+          <w:sz w:val="22"/>
+          <w:szCs w:val="22"/>
+          <w:lang w:val="it-IT"/>
+        </w:rPr>
+      </w:pPr>
+    </w:p>
+    <w:p>
+      <w:pPr>
+        <w:tabs>
+          <w:tab w:val="left" w:pos="1340"/>
+          <w:tab w:val="left" w:pos="2124"/>
+          <w:tab w:val="left" w:pos="2832"/>
+          <w:tab w:val="left" w:pos="3540"/>
+          <w:tab w:val="left" w:pos="4248"/>
+          <w:tab w:val="left" w:pos="4956"/>
+          <w:tab w:val="left" w:pos="5664"/>
+          <w:tab w:val="left" w:pos="6372"/>
+          <w:tab w:val="left" w:pos="7080"/>
+          <w:tab w:val="left" w:pos="7788"/>
+          <w:tab w:val="left" w:pos="8496"/>
+          <w:tab w:val="left" w:pos="9204"/>
+        </w:tabs>
+        <w:spacing w:line="480" w:lineRule="auto"/>
+        <w:ind w:left="284"/>
+        <w:rPr>
+          <w:sz w:val="22"/>
+          <w:szCs w:val="22"/>
+          <w:lang w:val="it-IT"/>
         </w:rPr>
       </w:pPr>
     </w:p>
@@ -15327,6 +18044,7 @@
         <w:rPr>
           <w:sz w:val="22"/>
           <w:szCs w:val="22"/>
+          <w:lang w:val="it-IT"/>
         </w:rPr>
       </w:pPr>
     </w:p>
@@ -15336,12 +18054,14 @@
         <w:rPr>
           <w:sz w:val="22"/>
           <w:szCs w:val="22"/>
-        </w:rPr>
-      </w:pPr>
-      <w:r>
-        <w:rPr>
-          <w:sz w:val="22"/>
-          <w:szCs w:val="22"/>
+          <w:lang w:val="it-IT"/>
+        </w:rPr>
+      </w:pPr>
+      <w:r>
+        <w:rPr>
+          <w:sz w:val="22"/>
+          <w:szCs w:val="22"/>
+          <w:lang w:val="it-IT"/>
         </w:rPr>
         <w:t xml:space="preserve"> </w:t>
       </w:r>
@@ -15514,103 +18234,17 @@
     </w:lvl>
   </w:abstractNum>
   <w:abstractNum w:abstractNumId="1" w15:restartNumberingAfterBreak="0">
-    <w:nsid w:val="101E70BA"/>
+    <w:nsid w:val="02791373"/>
     <w:multiLevelType w:val="hybridMultilevel"/>
-    <w:tmpl w:val="E550AC48"/>
-    <w:lvl w:ilvl="0" w:tplc="0410000F">
+    <w:tmpl w:val="3AA2C6E6"/>
+    <w:lvl w:ilvl="0" w:tplc="0BA06350">
       <w:start w:val="1"/>
       <w:numFmt w:val="decimal"/>
       <w:lvlText w:val="%1."/>
       <w:lvlJc w:val="left"/>
       <w:pPr>
-        <w:ind w:left="720" w:hanging="360"/>
-      </w:pPr>
-    </w:lvl>
-    <w:lvl w:ilvl="1" w:tplc="04100019" w:tentative="1">
-      <w:start w:val="1"/>
-      <w:numFmt w:val="lowerLetter"/>
-      <w:lvlText w:val="%2."/>
-      <w:lvlJc w:val="left"/>
-      <w:pPr>
-        <w:ind w:left="1440" w:hanging="360"/>
-      </w:pPr>
-    </w:lvl>
-    <w:lvl w:ilvl="2" w:tplc="0410001B" w:tentative="1">
-      <w:start w:val="1"/>
-      <w:numFmt w:val="lowerRoman"/>
-      <w:lvlText w:val="%3."/>
-      <w:lvlJc w:val="right"/>
-      <w:pPr>
-        <w:ind w:left="2160" w:hanging="180"/>
-      </w:pPr>
-    </w:lvl>
-    <w:lvl w:ilvl="3" w:tplc="0410000F" w:tentative="1">
-      <w:start w:val="1"/>
-      <w:numFmt w:val="decimal"/>
-      <w:lvlText w:val="%4."/>
-      <w:lvlJc w:val="left"/>
-      <w:pPr>
-        <w:ind w:left="2880" w:hanging="360"/>
-      </w:pPr>
-    </w:lvl>
-    <w:lvl w:ilvl="4" w:tplc="04100019" w:tentative="1">
-      <w:start w:val="1"/>
-      <w:numFmt w:val="lowerLetter"/>
-      <w:lvlText w:val="%5."/>
-      <w:lvlJc w:val="left"/>
-      <w:pPr>
-        <w:ind w:left="3600" w:hanging="360"/>
-      </w:pPr>
-    </w:lvl>
-    <w:lvl w:ilvl="5" w:tplc="0410001B" w:tentative="1">
-      <w:start w:val="1"/>
-      <w:numFmt w:val="lowerRoman"/>
-      <w:lvlText w:val="%6."/>
-      <w:lvlJc w:val="right"/>
-      <w:pPr>
-        <w:ind w:left="4320" w:hanging="180"/>
-      </w:pPr>
-    </w:lvl>
-    <w:lvl w:ilvl="6" w:tplc="0410000F" w:tentative="1">
-      <w:start w:val="1"/>
-      <w:numFmt w:val="decimal"/>
-      <w:lvlText w:val="%7."/>
-      <w:lvlJc w:val="left"/>
-      <w:pPr>
-        <w:ind w:left="5040" w:hanging="360"/>
-      </w:pPr>
-    </w:lvl>
-    <w:lvl w:ilvl="7" w:tplc="04100019" w:tentative="1">
-      <w:start w:val="1"/>
-      <w:numFmt w:val="lowerLetter"/>
-      <w:lvlText w:val="%8."/>
-      <w:lvlJc w:val="left"/>
-      <w:pPr>
-        <w:ind w:left="5760" w:hanging="360"/>
-      </w:pPr>
-    </w:lvl>
-    <w:lvl w:ilvl="8" w:tplc="0410001B" w:tentative="1">
-      <w:start w:val="1"/>
-      <w:numFmt w:val="lowerRoman"/>
-      <w:lvlText w:val="%9."/>
-      <w:lvlJc w:val="right"/>
-      <w:pPr>
-        <w:ind w:left="6480" w:hanging="180"/>
-      </w:pPr>
-    </w:lvl>
-  </w:abstractNum>
-  <w:abstractNum w:abstractNumId="2" w15:restartNumberingAfterBreak="0">
-    <w:nsid w:val="14AF27E8"/>
-    <w:multiLevelType w:val="hybridMultilevel"/>
-    <w:tmpl w:val="92ECDF20"/>
-    <w:lvl w:ilvl="0" w:tplc="80DAA876">
-      <w:start w:val="1"/>
-      <w:numFmt w:val="decimal"/>
-      <w:lvlText w:val="%1."/>
-      <w:lvlJc w:val="left"/>
-      <w:pPr>
         <w:tabs>
-          <w:tab w:val="left" w:pos="1481"/>
+          <w:tab w:val="left" w:pos="1340"/>
           <w:tab w:val="left" w:pos="2124"/>
           <w:tab w:val="left" w:pos="2832"/>
           <w:tab w:val="left" w:pos="3540"/>
@@ -15623,7 +18257,7 @@
           <w:tab w:val="left" w:pos="8496"/>
           <w:tab w:val="left" w:pos="9204"/>
         </w:tabs>
-        <w:ind w:left="785" w:hanging="360"/>
+        <w:ind w:left="644" w:hanging="360"/>
       </w:pPr>
       <w:rPr>
         <w:rFonts w:hAnsi="Arial Unicode MS"/>
@@ -15649,7 +18283,7 @@
       <w:lvlText w:val="%2."/>
       <w:lvlJc w:val="left"/>
       <w:pPr>
-        <w:ind w:left="1505" w:hanging="360"/>
+        <w:ind w:left="1440" w:hanging="360"/>
       </w:pPr>
     </w:lvl>
     <w:lvl w:ilvl="2" w:tplc="0410001B" w:tentative="1">
@@ -15658,7 +18292,7 @@
       <w:lvlText w:val="%3."/>
       <w:lvlJc w:val="right"/>
       <w:pPr>
-        <w:ind w:left="2225" w:hanging="180"/>
+        <w:ind w:left="2160" w:hanging="180"/>
       </w:pPr>
     </w:lvl>
     <w:lvl w:ilvl="3" w:tplc="0410000F" w:tentative="1">
@@ -15667,7 +18301,7 @@
       <w:lvlText w:val="%4."/>
       <w:lvlJc w:val="left"/>
       <w:pPr>
-        <w:ind w:left="2945" w:hanging="360"/>
+        <w:ind w:left="2880" w:hanging="360"/>
       </w:pPr>
     </w:lvl>
     <w:lvl w:ilvl="4" w:tplc="04100019" w:tentative="1">
@@ -15676,7 +18310,7 @@
       <w:lvlText w:val="%5."/>
       <w:lvlJc w:val="left"/>
       <w:pPr>
-        <w:ind w:left="3665" w:hanging="360"/>
+        <w:ind w:left="3600" w:hanging="360"/>
       </w:pPr>
     </w:lvl>
     <w:lvl w:ilvl="5" w:tplc="0410001B" w:tentative="1">
@@ -15685,7 +18319,7 @@
       <w:lvlText w:val="%6."/>
       <w:lvlJc w:val="right"/>
       <w:pPr>
-        <w:ind w:left="4385" w:hanging="180"/>
+        <w:ind w:left="4320" w:hanging="180"/>
       </w:pPr>
     </w:lvl>
     <w:lvl w:ilvl="6" w:tplc="0410000F" w:tentative="1">
@@ -15694,7 +18328,7 @@
       <w:lvlText w:val="%7."/>
       <w:lvlJc w:val="left"/>
       <w:pPr>
-        <w:ind w:left="5105" w:hanging="360"/>
+        <w:ind w:left="5040" w:hanging="360"/>
       </w:pPr>
     </w:lvl>
     <w:lvl w:ilvl="7" w:tplc="04100019" w:tentative="1">
@@ -15703,7 +18337,7 @@
       <w:lvlText w:val="%8."/>
       <w:lvlJc w:val="left"/>
       <w:pPr>
-        <w:ind w:left="5825" w:hanging="360"/>
+        <w:ind w:left="5760" w:hanging="360"/>
       </w:pPr>
     </w:lvl>
     <w:lvl w:ilvl="8" w:tplc="0410001B" w:tentative="1">
@@ -15712,22 +18346,108 @@
       <w:lvlText w:val="%9."/>
       <w:lvlJc w:val="right"/>
       <w:pPr>
-        <w:ind w:left="6545" w:hanging="180"/>
+        <w:ind w:left="6480" w:hanging="180"/>
       </w:pPr>
     </w:lvl>
   </w:abstractNum>
-  <w:abstractNum w:abstractNumId="3" w15:restartNumberingAfterBreak="0">
-    <w:nsid w:val="234D669D"/>
+  <w:abstractNum w:abstractNumId="2" w15:restartNumberingAfterBreak="0">
+    <w:nsid w:val="101E70BA"/>
     <w:multiLevelType w:val="hybridMultilevel"/>
-    <w:tmpl w:val="B622B004"/>
-    <w:lvl w:ilvl="0" w:tplc="0BA06350">
+    <w:tmpl w:val="E550AC48"/>
+    <w:lvl w:ilvl="0" w:tplc="0410000F">
       <w:start w:val="1"/>
       <w:numFmt w:val="decimal"/>
       <w:lvlText w:val="%1."/>
       <w:lvlJc w:val="left"/>
       <w:pPr>
+        <w:ind w:left="720" w:hanging="360"/>
+      </w:pPr>
+    </w:lvl>
+    <w:lvl w:ilvl="1" w:tplc="04100019" w:tentative="1">
+      <w:start w:val="1"/>
+      <w:numFmt w:val="lowerLetter"/>
+      <w:lvlText w:val="%2."/>
+      <w:lvlJc w:val="left"/>
+      <w:pPr>
+        <w:ind w:left="1440" w:hanging="360"/>
+      </w:pPr>
+    </w:lvl>
+    <w:lvl w:ilvl="2" w:tplc="0410001B" w:tentative="1">
+      <w:start w:val="1"/>
+      <w:numFmt w:val="lowerRoman"/>
+      <w:lvlText w:val="%3."/>
+      <w:lvlJc w:val="right"/>
+      <w:pPr>
+        <w:ind w:left="2160" w:hanging="180"/>
+      </w:pPr>
+    </w:lvl>
+    <w:lvl w:ilvl="3" w:tplc="0410000F" w:tentative="1">
+      <w:start w:val="1"/>
+      <w:numFmt w:val="decimal"/>
+      <w:lvlText w:val="%4."/>
+      <w:lvlJc w:val="left"/>
+      <w:pPr>
+        <w:ind w:left="2880" w:hanging="360"/>
+      </w:pPr>
+    </w:lvl>
+    <w:lvl w:ilvl="4" w:tplc="04100019" w:tentative="1">
+      <w:start w:val="1"/>
+      <w:numFmt w:val="lowerLetter"/>
+      <w:lvlText w:val="%5."/>
+      <w:lvlJc w:val="left"/>
+      <w:pPr>
+        <w:ind w:left="3600" w:hanging="360"/>
+      </w:pPr>
+    </w:lvl>
+    <w:lvl w:ilvl="5" w:tplc="0410001B" w:tentative="1">
+      <w:start w:val="1"/>
+      <w:numFmt w:val="lowerRoman"/>
+      <w:lvlText w:val="%6."/>
+      <w:lvlJc w:val="right"/>
+      <w:pPr>
+        <w:ind w:left="4320" w:hanging="180"/>
+      </w:pPr>
+    </w:lvl>
+    <w:lvl w:ilvl="6" w:tplc="0410000F" w:tentative="1">
+      <w:start w:val="1"/>
+      <w:numFmt w:val="decimal"/>
+      <w:lvlText w:val="%7."/>
+      <w:lvlJc w:val="left"/>
+      <w:pPr>
+        <w:ind w:left="5040" w:hanging="360"/>
+      </w:pPr>
+    </w:lvl>
+    <w:lvl w:ilvl="7" w:tplc="04100019" w:tentative="1">
+      <w:start w:val="1"/>
+      <w:numFmt w:val="lowerLetter"/>
+      <w:lvlText w:val="%8."/>
+      <w:lvlJc w:val="left"/>
+      <w:pPr>
+        <w:ind w:left="5760" w:hanging="360"/>
+      </w:pPr>
+    </w:lvl>
+    <w:lvl w:ilvl="8" w:tplc="0410001B" w:tentative="1">
+      <w:start w:val="1"/>
+      <w:numFmt w:val="lowerRoman"/>
+      <w:lvlText w:val="%9."/>
+      <w:lvlJc w:val="right"/>
+      <w:pPr>
+        <w:ind w:left="6480" w:hanging="180"/>
+      </w:pPr>
+    </w:lvl>
+  </w:abstractNum>
+  <w:abstractNum w:abstractNumId="3" w15:restartNumberingAfterBreak="0">
+    <w:nsid w:val="14AF27E8"/>
+    <w:multiLevelType w:val="hybridMultilevel"/>
+    <w:tmpl w:val="92ECDF20"/>
+    <w:lvl w:ilvl="0" w:tplc="80DAA876">
+      <w:start w:val="1"/>
+      <w:numFmt w:val="decimal"/>
+      <w:lvlText w:val="%1."/>
+      <w:lvlJc w:val="left"/>
+      <w:pPr>
         <w:tabs>
-          <w:tab w:val="left" w:pos="1610"/>
+          <w:tab w:val="left" w:pos="1481"/>
           <w:tab w:val="left" w:pos="2124"/>
           <w:tab w:val="left" w:pos="2832"/>
           <w:tab w:val="left" w:pos="3540"/>
@@ -15740,7 +18460,7 @@
           <w:tab w:val="left" w:pos="8496"/>
           <w:tab w:val="left" w:pos="9204"/>
         </w:tabs>
-        <w:ind w:left="914" w:hanging="360"/>
+        <w:ind w:left="785" w:hanging="360"/>
       </w:pPr>
       <w:rPr>
         <w:rFonts w:hAnsi="Arial Unicode MS"/>
@@ -15766,7 +18486,7 @@
       <w:lvlText w:val="%2."/>
       <w:lvlJc w:val="left"/>
       <w:pPr>
-        <w:ind w:left="1710" w:hanging="360"/>
+        <w:ind w:left="1505" w:hanging="360"/>
       </w:pPr>
     </w:lvl>
     <w:lvl w:ilvl="2" w:tplc="0410001B" w:tentative="1">
@@ -15775,7 +18495,7 @@
       <w:lvlText w:val="%3."/>
       <w:lvlJc w:val="right"/>
       <w:pPr>
-        <w:ind w:left="2430" w:hanging="180"/>
+        <w:ind w:left="2225" w:hanging="180"/>
       </w:pPr>
     </w:lvl>
     <w:lvl w:ilvl="3" w:tplc="0410000F" w:tentative="1">
@@ -15784,7 +18504,7 @@
       <w:lvlText w:val="%4."/>
       <w:lvlJc w:val="left"/>
       <w:pPr>
-        <w:ind w:left="3150" w:hanging="360"/>
+        <w:ind w:left="2945" w:hanging="360"/>
       </w:pPr>
     </w:lvl>
     <w:lvl w:ilvl="4" w:tplc="04100019" w:tentative="1">
@@ -15793,7 +18513,7 @@
       <w:lvlText w:val="%5."/>
       <w:lvlJc w:val="left"/>
       <w:pPr>
-        <w:ind w:left="3870" w:hanging="360"/>
+        <w:ind w:left="3665" w:hanging="360"/>
       </w:pPr>
     </w:lvl>
     <w:lvl w:ilvl="5" w:tplc="0410001B" w:tentative="1">
@@ -15802,7 +18522,7 @@
       <w:lvlText w:val="%6."/>
       <w:lvlJc w:val="right"/>
       <w:pPr>
-        <w:ind w:left="4590" w:hanging="180"/>
+        <w:ind w:left="4385" w:hanging="180"/>
       </w:pPr>
     </w:lvl>
     <w:lvl w:ilvl="6" w:tplc="0410000F" w:tentative="1">
@@ -15811,7 +18531,7 @@
       <w:lvlText w:val="%7."/>
       <w:lvlJc w:val="left"/>
       <w:pPr>
-        <w:ind w:left="5310" w:hanging="360"/>
+        <w:ind w:left="5105" w:hanging="360"/>
       </w:pPr>
     </w:lvl>
     <w:lvl w:ilvl="7" w:tplc="04100019" w:tentative="1">
@@ -15820,7 +18540,7 @@
       <w:lvlText w:val="%8."/>
       <w:lvlJc w:val="left"/>
       <w:pPr>
-        <w:ind w:left="6030" w:hanging="360"/>
+        <w:ind w:left="5825" w:hanging="360"/>
       </w:pPr>
     </w:lvl>
     <w:lvl w:ilvl="8" w:tplc="0410001B" w:tentative="1">
@@ -15829,11 +18549,128 @@
       <w:lvlText w:val="%9."/>
       <w:lvlJc w:val="right"/>
       <w:pPr>
-        <w:ind w:left="6750" w:hanging="180"/>
+        <w:ind w:left="6545" w:hanging="180"/>
       </w:pPr>
     </w:lvl>
   </w:abstractNum>
   <w:abstractNum w:abstractNumId="4" w15:restartNumberingAfterBreak="0">
+    <w:nsid w:val="234D669D"/>
+    <w:multiLevelType w:val="hybridMultilevel"/>
+    <w:tmpl w:val="B622B004"/>
+    <w:lvl w:ilvl="0" w:tplc="0BA06350">
+      <w:start w:val="1"/>
+      <w:numFmt w:val="decimal"/>
+      <w:lvlText w:val="%1."/>
+      <w:lvlJc w:val="left"/>
+      <w:pPr>
+        <w:tabs>
+          <w:tab w:val="left" w:pos="1610"/>
+          <w:tab w:val="left" w:pos="2124"/>
+          <w:tab w:val="left" w:pos="2832"/>
+          <w:tab w:val="left" w:pos="3540"/>
+          <w:tab w:val="left" w:pos="4248"/>
+          <w:tab w:val="left" w:pos="4956"/>
+          <w:tab w:val="left" w:pos="5664"/>
+          <w:tab w:val="left" w:pos="6372"/>
+          <w:tab w:val="left" w:pos="7080"/>
+          <w:tab w:val="left" w:pos="7788"/>
+          <w:tab w:val="left" w:pos="8496"/>
+          <w:tab w:val="left" w:pos="9204"/>
+        </w:tabs>
+        <w:ind w:left="914" w:hanging="360"/>
+      </w:pPr>
+      <w:rPr>
+        <w:rFonts w:hAnsi="Arial Unicode MS"/>
+        <w:b w:val="0"/>
+        <w:caps w:val="0"/>
+        <w:smallCaps w:val="0"/>
+        <w:strike w:val="0"/>
+        <w:dstrike w:val="0"/>
+        <w:outline w:val="0"/>
+        <w:emboss w:val="0"/>
+        <w:imprint w:val="0"/>
+        <w:spacing w:val="0"/>
+        <w:w w:val="100"/>
+        <w:kern w:val="0"/>
+        <w:position w:val="0"/>
+        <w:highlight w:val="none"/>
+        <w:vertAlign w:val="baseline"/>
+      </w:rPr>
+    </w:lvl>
+    <w:lvl w:ilvl="1" w:tplc="04100019" w:tentative="1">
+      <w:start w:val="1"/>
+      <w:numFmt w:val="lowerLetter"/>
+      <w:lvlText w:val="%2."/>
+      <w:lvlJc w:val="left"/>
+      <w:pPr>
+        <w:ind w:left="1710" w:hanging="360"/>
+      </w:pPr>
+    </w:lvl>
+    <w:lvl w:ilvl="2" w:tplc="0410001B" w:tentative="1">
+      <w:start w:val="1"/>
+      <w:numFmt w:val="lowerRoman"/>
+      <w:lvlText w:val="%3."/>
+      <w:lvlJc w:val="right"/>
+      <w:pPr>
+        <w:ind w:left="2430" w:hanging="180"/>
+      </w:pPr>
+    </w:lvl>
+    <w:lvl w:ilvl="3" w:tplc="0410000F" w:tentative="1">
+      <w:start w:val="1"/>
+      <w:numFmt w:val="decimal"/>
+      <w:lvlText w:val="%4."/>
+      <w:lvlJc w:val="left"/>
+      <w:pPr>
+        <w:ind w:left="3150" w:hanging="360"/>
+      </w:pPr>
+    </w:lvl>
+    <w:lvl w:ilvl="4" w:tplc="04100019" w:tentative="1">
+      <w:start w:val="1"/>
+      <w:numFmt w:val="lowerLetter"/>
+      <w:lvlText w:val="%5."/>
+      <w:lvlJc w:val="left"/>
+      <w:pPr>
+        <w:ind w:left="3870" w:hanging="360"/>
+      </w:pPr>
+    </w:lvl>
+    <w:lvl w:ilvl="5" w:tplc="0410001B" w:tentative="1">
+      <w:start w:val="1"/>
+      <w:numFmt w:val="lowerRoman"/>
+      <w:lvlText w:val="%6."/>
+      <w:lvlJc w:val="right"/>
+      <w:pPr>
+        <w:ind w:left="4590" w:hanging="180"/>
+      </w:pPr>
+    </w:lvl>
+    <w:lvl w:ilvl="6" w:tplc="0410000F" w:tentative="1">
+      <w:start w:val="1"/>
+      <w:numFmt w:val="decimal"/>
+      <w:lvlText w:val="%7."/>
+      <w:lvlJc w:val="left"/>
+      <w:pPr>
+        <w:ind w:left="5310" w:hanging="360"/>
+      </w:pPr>
+    </w:lvl>
+    <w:lvl w:ilvl="7" w:tplc="04100019" w:tentative="1">
+      <w:start w:val="1"/>
+      <w:numFmt w:val="lowerLetter"/>
+      <w:lvlText w:val="%8."/>
+      <w:lvlJc w:val="left"/>
+      <w:pPr>
+        <w:ind w:left="6030" w:hanging="360"/>
+      </w:pPr>
+    </w:lvl>
+    <w:lvl w:ilvl="8" w:tplc="0410001B" w:tentative="1">
+      <w:start w:val="1"/>
+      <w:numFmt w:val="lowerRoman"/>
+      <w:lvlText w:val="%9."/>
+      <w:lvlJc w:val="right"/>
+      <w:pPr>
+        <w:ind w:left="6750" w:hanging="180"/>
+      </w:pPr>
+    </w:lvl>
+  </w:abstractNum>
+  <w:abstractNum w:abstractNumId="5" w15:restartNumberingAfterBreak="0">
     <w:nsid w:val="293A56B0"/>
     <w:multiLevelType w:val="hybridMultilevel"/>
     <w:tmpl w:val="73CA760E"/>
@@ -15919,7 +18756,7 @@
       </w:pPr>
     </w:lvl>
   </w:abstractNum>
-  <w:abstractNum w:abstractNumId="5" w15:restartNumberingAfterBreak="0">
+  <w:abstractNum w:abstractNumId="6" w15:restartNumberingAfterBreak="0">
     <w:nsid w:val="2D4A268E"/>
     <w:multiLevelType w:val="hybridMultilevel"/>
     <w:tmpl w:val="93DA9BB2"/>
@@ -16005,7 +18842,7 @@
       </w:pPr>
     </w:lvl>
   </w:abstractNum>
-  <w:abstractNum w:abstractNumId="6" w15:restartNumberingAfterBreak="0">
+  <w:abstractNum w:abstractNumId="7" w15:restartNumberingAfterBreak="0">
     <w:nsid w:val="2DBA022D"/>
     <w:multiLevelType w:val="hybridMultilevel"/>
     <w:tmpl w:val="EE3E63B4"/>
@@ -16091,7 +18928,7 @@
       </w:pPr>
     </w:lvl>
   </w:abstractNum>
-  <w:abstractNum w:abstractNumId="7" w15:restartNumberingAfterBreak="0">
+  <w:abstractNum w:abstractNumId="8" w15:restartNumberingAfterBreak="0">
     <w:nsid w:val="44FB1371"/>
     <w:multiLevelType w:val="hybridMultilevel"/>
     <w:tmpl w:val="32D8D080"/>
@@ -16449,7 +19286,7 @@
       </w:rPr>
     </w:lvl>
   </w:abstractNum>
-  <w:abstractNum w:abstractNumId="8" w15:restartNumberingAfterBreak="0">
+  <w:abstractNum w:abstractNumId="9" w15:restartNumberingAfterBreak="0">
     <w:nsid w:val="4FC44549"/>
     <w:multiLevelType w:val="hybridMultilevel"/>
     <w:tmpl w:val="8CB6A598"/>
@@ -16807,7 +19644,7 @@
       </w:rPr>
     </w:lvl>
   </w:abstractNum>
-  <w:abstractNum w:abstractNumId="9" w15:restartNumberingAfterBreak="0">
+  <w:abstractNum w:abstractNumId="10" w15:restartNumberingAfterBreak="0">
     <w:nsid w:val="50836903"/>
     <w:multiLevelType w:val="hybridMultilevel"/>
     <w:tmpl w:val="73CA760E"/>
@@ -16893,10 +19730,10 @@
       </w:pPr>
     </w:lvl>
   </w:abstractNum>
-  <w:abstractNum w:abstractNumId="10" w15:restartNumberingAfterBreak="0">
-    <w:nsid w:val="53B52111"/>
+  <w:abstractNum w:abstractNumId="11" w15:restartNumberingAfterBreak="0">
+    <w:nsid w:val="53860388"/>
     <w:multiLevelType w:val="hybridMultilevel"/>
-    <w:tmpl w:val="8798643E"/>
+    <w:tmpl w:val="73F635B4"/>
     <w:lvl w:ilvl="0" w:tplc="0BA06350">
       <w:start w:val="1"/>
       <w:numFmt w:val="decimal"/>
@@ -16904,7 +19741,7 @@
       <w:lvlJc w:val="left"/>
       <w:pPr>
         <w:tabs>
-          <w:tab w:val="left" w:pos="1340"/>
+          <w:tab w:val="left" w:pos="1624"/>
           <w:tab w:val="left" w:pos="2124"/>
           <w:tab w:val="left" w:pos="2832"/>
           <w:tab w:val="left" w:pos="3540"/>
@@ -16917,7 +19754,7 @@
           <w:tab w:val="left" w:pos="8496"/>
           <w:tab w:val="left" w:pos="9204"/>
         </w:tabs>
-        <w:ind w:left="644" w:hanging="360"/>
+        <w:ind w:left="928" w:hanging="360"/>
       </w:pPr>
       <w:rPr>
         <w:rFonts w:hAnsi="Arial Unicode MS"/>
@@ -16943,7 +19780,7 @@
       <w:lvlText w:val="%2."/>
       <w:lvlJc w:val="left"/>
       <w:pPr>
-        <w:ind w:left="1440" w:hanging="360"/>
+        <w:ind w:left="1724" w:hanging="360"/>
       </w:pPr>
     </w:lvl>
     <w:lvl w:ilvl="2" w:tplc="0410001B" w:tentative="1">
@@ -16952,7 +19789,7 @@
       <w:lvlText w:val="%3."/>
       <w:lvlJc w:val="right"/>
       <w:pPr>
-        <w:ind w:left="2160" w:hanging="180"/>
+        <w:ind w:left="2444" w:hanging="180"/>
       </w:pPr>
     </w:lvl>
     <w:lvl w:ilvl="3" w:tplc="0410000F" w:tentative="1">
@@ -16961,7 +19798,7 @@
       <w:lvlText w:val="%4."/>
       <w:lvlJc w:val="left"/>
       <w:pPr>
-        <w:ind w:left="2880" w:hanging="360"/>
+        <w:ind w:left="3164" w:hanging="360"/>
       </w:pPr>
     </w:lvl>
     <w:lvl w:ilvl="4" w:tplc="04100019" w:tentative="1">
@@ -16970,7 +19807,7 @@
       <w:lvlText w:val="%5."/>
       <w:lvlJc w:val="left"/>
       <w:pPr>
-        <w:ind w:left="3600" w:hanging="360"/>
+        <w:ind w:left="3884" w:hanging="360"/>
       </w:pPr>
     </w:lvl>
     <w:lvl w:ilvl="5" w:tplc="0410001B" w:tentative="1">
@@ -16979,7 +19816,7 @@
       <w:lvlText w:val="%6."/>
       <w:lvlJc w:val="right"/>
       <w:pPr>
-        <w:ind w:left="4320" w:hanging="180"/>
+        <w:ind w:left="4604" w:hanging="180"/>
       </w:pPr>
     </w:lvl>
     <w:lvl w:ilvl="6" w:tplc="0410000F" w:tentative="1">
@@ -16988,7 +19825,7 @@
       <w:lvlText w:val="%7."/>
       <w:lvlJc w:val="left"/>
       <w:pPr>
-        <w:ind w:left="5040" w:hanging="360"/>
+        <w:ind w:left="5324" w:hanging="360"/>
       </w:pPr>
     </w:lvl>
     <w:lvl w:ilvl="7" w:tplc="04100019" w:tentative="1">
@@ -16997,7 +19834,7 @@
       <w:lvlText w:val="%8."/>
       <w:lvlJc w:val="left"/>
       <w:pPr>
-        <w:ind w:left="5760" w:hanging="360"/>
+        <w:ind w:left="6044" w:hanging="360"/>
       </w:pPr>
     </w:lvl>
     <w:lvl w:ilvl="8" w:tplc="0410001B" w:tentative="1">
@@ -17006,14 +19843,14 @@
       <w:lvlText w:val="%9."/>
       <w:lvlJc w:val="right"/>
       <w:pPr>
-        <w:ind w:left="6480" w:hanging="180"/>
+        <w:ind w:left="6764" w:hanging="180"/>
       </w:pPr>
     </w:lvl>
   </w:abstractNum>
-  <w:abstractNum w:abstractNumId="11" w15:restartNumberingAfterBreak="0">
-    <w:nsid w:val="5D990399"/>
+  <w:abstractNum w:abstractNumId="12" w15:restartNumberingAfterBreak="0">
+    <w:nsid w:val="53B52111"/>
     <w:multiLevelType w:val="hybridMultilevel"/>
-    <w:tmpl w:val="4448F128"/>
+    <w:tmpl w:val="8798643E"/>
     <w:lvl w:ilvl="0" w:tplc="0BA06350">
       <w:start w:val="1"/>
       <w:numFmt w:val="decimal"/>
@@ -17127,10 +19964,10 @@
       </w:pPr>
     </w:lvl>
   </w:abstractNum>
-  <w:abstractNum w:abstractNumId="12" w15:restartNumberingAfterBreak="0">
-    <w:nsid w:val="61C46685"/>
+  <w:abstractNum w:abstractNumId="13" w15:restartNumberingAfterBreak="0">
+    <w:nsid w:val="5D990399"/>
     <w:multiLevelType w:val="hybridMultilevel"/>
-    <w:tmpl w:val="B67C6704"/>
+    <w:tmpl w:val="4448F128"/>
     <w:lvl w:ilvl="0" w:tplc="0BA06350">
       <w:start w:val="1"/>
       <w:numFmt w:val="decimal"/>
@@ -17138,7 +19975,7 @@
       <w:lvlJc w:val="left"/>
       <w:pPr>
         <w:tabs>
-          <w:tab w:val="left" w:pos="1400"/>
+          <w:tab w:val="left" w:pos="1340"/>
           <w:tab w:val="left" w:pos="2124"/>
           <w:tab w:val="left" w:pos="2832"/>
           <w:tab w:val="left" w:pos="3540"/>
@@ -17151,7 +19988,7 @@
           <w:tab w:val="left" w:pos="8496"/>
           <w:tab w:val="left" w:pos="9204"/>
         </w:tabs>
-        <w:ind w:left="704" w:hanging="360"/>
+        <w:ind w:left="644" w:hanging="360"/>
       </w:pPr>
       <w:rPr>
         <w:rFonts w:hAnsi="Arial Unicode MS"/>
@@ -17177,7 +20014,7 @@
       <w:lvlText w:val="%2."/>
       <w:lvlJc w:val="left"/>
       <w:pPr>
-        <w:ind w:left="1500" w:hanging="360"/>
+        <w:ind w:left="1440" w:hanging="360"/>
       </w:pPr>
     </w:lvl>
     <w:lvl w:ilvl="2" w:tplc="0410001B" w:tentative="1">
@@ -17186,7 +20023,7 @@
       <w:lvlText w:val="%3."/>
       <w:lvlJc w:val="right"/>
       <w:pPr>
-        <w:ind w:left="2220" w:hanging="180"/>
+        <w:ind w:left="2160" w:hanging="180"/>
       </w:pPr>
     </w:lvl>
     <w:lvl w:ilvl="3" w:tplc="0410000F" w:tentative="1">
@@ -17195,7 +20032,7 @@
       <w:lvlText w:val="%4."/>
       <w:lvlJc w:val="left"/>
       <w:pPr>
-        <w:ind w:left="2940" w:hanging="360"/>
+        <w:ind w:left="2880" w:hanging="360"/>
       </w:pPr>
     </w:lvl>
     <w:lvl w:ilvl="4" w:tplc="04100019" w:tentative="1">
@@ -17204,7 +20041,7 @@
       <w:lvlText w:val="%5."/>
       <w:lvlJc w:val="left"/>
       <w:pPr>
-        <w:ind w:left="3660" w:hanging="360"/>
+        <w:ind w:left="3600" w:hanging="360"/>
       </w:pPr>
     </w:lvl>
     <w:lvl w:ilvl="5" w:tplc="0410001B" w:tentative="1">
@@ -17213,7 +20050,7 @@
       <w:lvlText w:val="%6."/>
       <w:lvlJc w:val="right"/>
       <w:pPr>
-        <w:ind w:left="4380" w:hanging="180"/>
+        <w:ind w:left="4320" w:hanging="180"/>
       </w:pPr>
     </w:lvl>
     <w:lvl w:ilvl="6" w:tplc="0410000F" w:tentative="1">
@@ -17222,7 +20059,7 @@
       <w:lvlText w:val="%7."/>
       <w:lvlJc w:val="left"/>
       <w:pPr>
-        <w:ind w:left="5100" w:hanging="360"/>
+        <w:ind w:left="5040" w:hanging="360"/>
       </w:pPr>
     </w:lvl>
     <w:lvl w:ilvl="7" w:tplc="04100019" w:tentative="1">
@@ -17231,7 +20068,7 @@
       <w:lvlText w:val="%8."/>
       <w:lvlJc w:val="left"/>
       <w:pPr>
-        <w:ind w:left="5820" w:hanging="360"/>
+        <w:ind w:left="5760" w:hanging="360"/>
       </w:pPr>
     </w:lvl>
     <w:lvl w:ilvl="8" w:tplc="0410001B" w:tentative="1">
@@ -17240,14 +20077,14 @@
       <w:lvlText w:val="%9."/>
       <w:lvlJc w:val="right"/>
       <w:pPr>
-        <w:ind w:left="6540" w:hanging="180"/>
+        <w:ind w:left="6480" w:hanging="180"/>
       </w:pPr>
     </w:lvl>
   </w:abstractNum>
-  <w:abstractNum w:abstractNumId="13" w15:restartNumberingAfterBreak="0">
-    <w:nsid w:val="6B322730"/>
+  <w:abstractNum w:abstractNumId="14" w15:restartNumberingAfterBreak="0">
+    <w:nsid w:val="61C46685"/>
     <w:multiLevelType w:val="hybridMultilevel"/>
-    <w:tmpl w:val="AA425B36"/>
+    <w:tmpl w:val="B67C6704"/>
     <w:lvl w:ilvl="0" w:tplc="0BA06350">
       <w:start w:val="1"/>
       <w:numFmt w:val="decimal"/>
@@ -17255,7 +20092,7 @@
       <w:lvlJc w:val="left"/>
       <w:pPr>
         <w:tabs>
-          <w:tab w:val="left" w:pos="1340"/>
+          <w:tab w:val="left" w:pos="1400"/>
           <w:tab w:val="left" w:pos="2124"/>
           <w:tab w:val="left" w:pos="2832"/>
           <w:tab w:val="left" w:pos="3540"/>
@@ -17268,7 +20105,7 @@
           <w:tab w:val="left" w:pos="8496"/>
           <w:tab w:val="left" w:pos="9204"/>
         </w:tabs>
-        <w:ind w:left="644" w:hanging="360"/>
+        <w:ind w:left="704" w:hanging="360"/>
       </w:pPr>
       <w:rPr>
         <w:rFonts w:hAnsi="Arial Unicode MS"/>
@@ -17294,7 +20131,7 @@
       <w:lvlText w:val="%2."/>
       <w:lvlJc w:val="left"/>
       <w:pPr>
-        <w:ind w:left="1440" w:hanging="360"/>
+        <w:ind w:left="1500" w:hanging="360"/>
       </w:pPr>
     </w:lvl>
     <w:lvl w:ilvl="2" w:tplc="0410001B" w:tentative="1">
@@ -17303,7 +20140,7 @@
       <w:lvlText w:val="%3."/>
       <w:lvlJc w:val="right"/>
       <w:pPr>
-        <w:ind w:left="2160" w:hanging="180"/>
+        <w:ind w:left="2220" w:hanging="180"/>
       </w:pPr>
     </w:lvl>
     <w:lvl w:ilvl="3" w:tplc="0410000F" w:tentative="1">
@@ -17312,7 +20149,7 @@
       <w:lvlText w:val="%4."/>
       <w:lvlJc w:val="left"/>
       <w:pPr>
-        <w:ind w:left="2880" w:hanging="360"/>
+        <w:ind w:left="2940" w:hanging="360"/>
       </w:pPr>
     </w:lvl>
     <w:lvl w:ilvl="4" w:tplc="04100019" w:tentative="1">
@@ -17321,7 +20158,7 @@
       <w:lvlText w:val="%5."/>
       <w:lvlJc w:val="left"/>
       <w:pPr>
-        <w:ind w:left="3600" w:hanging="360"/>
+        <w:ind w:left="3660" w:hanging="360"/>
       </w:pPr>
     </w:lvl>
     <w:lvl w:ilvl="5" w:tplc="0410001B" w:tentative="1">
@@ -17330,7 +20167,7 @@
       <w:lvlText w:val="%6."/>
       <w:lvlJc w:val="right"/>
       <w:pPr>
-        <w:ind w:left="4320" w:hanging="180"/>
+        <w:ind w:left="4380" w:hanging="180"/>
       </w:pPr>
     </w:lvl>
     <w:lvl w:ilvl="6" w:tplc="0410000F" w:tentative="1">
@@ -17339,7 +20176,7 @@
       <w:lvlText w:val="%7."/>
       <w:lvlJc w:val="left"/>
       <w:pPr>
-        <w:ind w:left="5040" w:hanging="360"/>
+        <w:ind w:left="5100" w:hanging="360"/>
       </w:pPr>
     </w:lvl>
     <w:lvl w:ilvl="7" w:tplc="04100019" w:tentative="1">
@@ -17348,7 +20185,7 @@
       <w:lvlText w:val="%8."/>
       <w:lvlJc w:val="left"/>
       <w:pPr>
-        <w:ind w:left="5760" w:hanging="360"/>
+        <w:ind w:left="5820" w:hanging="360"/>
       </w:pPr>
     </w:lvl>
     <w:lvl w:ilvl="8" w:tplc="0410001B" w:tentative="1">
@@ -17357,14 +20194,14 @@
       <w:lvlText w:val="%9."/>
       <w:lvlJc w:val="right"/>
       <w:pPr>
-        <w:ind w:left="6480" w:hanging="180"/>
+        <w:ind w:left="6540" w:hanging="180"/>
       </w:pPr>
     </w:lvl>
   </w:abstractNum>
-  <w:abstractNum w:abstractNumId="14" w15:restartNumberingAfterBreak="0">
-    <w:nsid w:val="74536BEF"/>
+  <w:abstractNum w:abstractNumId="15" w15:restartNumberingAfterBreak="0">
+    <w:nsid w:val="6B322730"/>
     <w:multiLevelType w:val="hybridMultilevel"/>
-    <w:tmpl w:val="1E2CED3C"/>
+    <w:tmpl w:val="AA425B36"/>
     <w:lvl w:ilvl="0" w:tplc="0BA06350">
       <w:start w:val="1"/>
       <w:numFmt w:val="decimal"/>
@@ -17478,13 +20315,130 @@
       </w:pPr>
     </w:lvl>
   </w:abstractNum>
-  <w:abstractNum w:abstractNumId="15" w15:restartNumberingAfterBreak="0">
+  <w:abstractNum w:abstractNumId="16" w15:restartNumberingAfterBreak="0">
+    <w:nsid w:val="74536BEF"/>
+    <w:multiLevelType w:val="hybridMultilevel"/>
+    <w:tmpl w:val="1E2CED3C"/>
+    <w:lvl w:ilvl="0" w:tplc="0BA06350">
+      <w:start w:val="1"/>
+      <w:numFmt w:val="decimal"/>
+      <w:lvlText w:val="%1."/>
+      <w:lvlJc w:val="left"/>
+      <w:pPr>
+        <w:tabs>
+          <w:tab w:val="left" w:pos="1340"/>
+          <w:tab w:val="left" w:pos="2124"/>
+          <w:tab w:val="left" w:pos="2832"/>
+          <w:tab w:val="left" w:pos="3540"/>
+          <w:tab w:val="left" w:pos="4248"/>
+          <w:tab w:val="left" w:pos="4956"/>
+          <w:tab w:val="left" w:pos="5664"/>
+          <w:tab w:val="left" w:pos="6372"/>
+          <w:tab w:val="left" w:pos="7080"/>
+          <w:tab w:val="left" w:pos="7788"/>
+          <w:tab w:val="left" w:pos="8496"/>
+          <w:tab w:val="left" w:pos="9204"/>
+        </w:tabs>
+        <w:ind w:left="644" w:hanging="360"/>
+      </w:pPr>
+      <w:rPr>
+        <w:rFonts w:hAnsi="Arial Unicode MS"/>
+        <w:b w:val="0"/>
+        <w:caps w:val="0"/>
+        <w:smallCaps w:val="0"/>
+        <w:strike w:val="0"/>
+        <w:dstrike w:val="0"/>
+        <w:outline w:val="0"/>
+        <w:emboss w:val="0"/>
+        <w:imprint w:val="0"/>
+        <w:spacing w:val="0"/>
+        <w:w w:val="100"/>
+        <w:kern w:val="0"/>
+        <w:position w:val="0"/>
+        <w:highlight w:val="none"/>
+        <w:vertAlign w:val="baseline"/>
+      </w:rPr>
+    </w:lvl>
+    <w:lvl w:ilvl="1" w:tplc="04100019" w:tentative="1">
+      <w:start w:val="1"/>
+      <w:numFmt w:val="lowerLetter"/>
+      <w:lvlText w:val="%2."/>
+      <w:lvlJc w:val="left"/>
+      <w:pPr>
+        <w:ind w:left="1440" w:hanging="360"/>
+      </w:pPr>
+    </w:lvl>
+    <w:lvl w:ilvl="2" w:tplc="0410001B" w:tentative="1">
+      <w:start w:val="1"/>
+      <w:numFmt w:val="lowerRoman"/>
+      <w:lvlText w:val="%3."/>
+      <w:lvlJc w:val="right"/>
+      <w:pPr>
+        <w:ind w:left="2160" w:hanging="180"/>
+      </w:pPr>
+    </w:lvl>
+    <w:lvl w:ilvl="3" w:tplc="0410000F" w:tentative="1">
+      <w:start w:val="1"/>
+      <w:numFmt w:val="decimal"/>
+      <w:lvlText w:val="%4."/>
+      <w:lvlJc w:val="left"/>
+      <w:pPr>
+        <w:ind w:left="2880" w:hanging="360"/>
+      </w:pPr>
+    </w:lvl>
+    <w:lvl w:ilvl="4" w:tplc="04100019" w:tentative="1">
+      <w:start w:val="1"/>
+      <w:numFmt w:val="lowerLetter"/>
+      <w:lvlText w:val="%5."/>
+      <w:lvlJc w:val="left"/>
+      <w:pPr>
+        <w:ind w:left="3600" w:hanging="360"/>
+      </w:pPr>
+    </w:lvl>
+    <w:lvl w:ilvl="5" w:tplc="0410001B" w:tentative="1">
+      <w:start w:val="1"/>
+      <w:numFmt w:val="lowerRoman"/>
+      <w:lvlText w:val="%6."/>
+      <w:lvlJc w:val="right"/>
+      <w:pPr>
+        <w:ind w:left="4320" w:hanging="180"/>
+      </w:pPr>
+    </w:lvl>
+    <w:lvl w:ilvl="6" w:tplc="0410000F" w:tentative="1">
+      <w:start w:val="1"/>
+      <w:numFmt w:val="decimal"/>
+      <w:lvlText w:val="%7."/>
+      <w:lvlJc w:val="left"/>
+      <w:pPr>
+        <w:ind w:left="5040" w:hanging="360"/>
+      </w:pPr>
+    </w:lvl>
+    <w:lvl w:ilvl="7" w:tplc="04100019" w:tentative="1">
+      <w:start w:val="1"/>
+      <w:numFmt w:val="lowerLetter"/>
+      <w:lvlText w:val="%8."/>
+      <w:lvlJc w:val="left"/>
+      <w:pPr>
+        <w:ind w:left="5760" w:hanging="360"/>
+      </w:pPr>
+    </w:lvl>
+    <w:lvl w:ilvl="8" w:tplc="0410001B" w:tentative="1">
+      <w:start w:val="1"/>
+      <w:numFmt w:val="lowerRoman"/>
+      <w:lvlText w:val="%9."/>
+      <w:lvlJc w:val="right"/>
+      <w:pPr>
+        <w:ind w:left="6480" w:hanging="180"/>
+      </w:pPr>
+    </w:lvl>
+  </w:abstractNum>
+  <w:abstractNum w:abstractNumId="17" w15:restartNumberingAfterBreak="0">
     <w:nsid w:val="749B36B5"/>
     <w:multiLevelType w:val="hybridMultilevel"/>
     <w:tmpl w:val="32D8D080"/>
     <w:numStyleLink w:val="Stileimportato1"/>
   </w:abstractNum>
-  <w:abstractNum w:abstractNumId="16" w15:restartNumberingAfterBreak="0">
+  <w:abstractNum w:abstractNumId="18" w15:restartNumberingAfterBreak="0">
     <w:nsid w:val="78691BFD"/>
     <w:multiLevelType w:val="hybridMultilevel"/>
     <w:tmpl w:val="2DD6B72A"/>
@@ -17573,7 +20527,7 @@
       </w:pPr>
     </w:lvl>
   </w:abstractNum>
-  <w:abstractNum w:abstractNumId="17" w15:restartNumberingAfterBreak="0">
+  <w:abstractNum w:abstractNumId="19" w15:restartNumberingAfterBreak="0">
     <w:nsid w:val="7AD47C27"/>
     <w:multiLevelType w:val="hybridMultilevel"/>
     <w:tmpl w:val="642C6318"/>
@@ -17660,64 +20614,70 @@
     </w:lvl>
   </w:abstractNum>
   <w:num w:numId="1">
-    <w:abstractNumId w:val="7"/>
+    <w:abstractNumId w:val="8"/>
   </w:num>
   <w:num w:numId="2">
-    <w:abstractNumId w:val="15"/>
+    <w:abstractNumId w:val="17"/>
   </w:num>
   <w:num w:numId="3">
-    <w:abstractNumId w:val="15"/>
+    <w:abstractNumId w:val="17"/>
     <w:lvlOverride w:ilvl="0">
       <w:startOverride w:val="1"/>
     </w:lvlOverride>
   </w:num>
   <w:num w:numId="4">
-    <w:abstractNumId w:val="8"/>
+    <w:abstractNumId w:val="9"/>
   </w:num>
   <w:num w:numId="5">
-    <w:abstractNumId w:val="2"/>
+    <w:abstractNumId w:val="3"/>
   </w:num>
   <w:num w:numId="6">
+    <w:abstractNumId w:val="16"/>
+  </w:num>
+  <w:num w:numId="7">
+    <w:abstractNumId w:val="12"/>
+  </w:num>
+  <w:num w:numId="8">
     <w:abstractNumId w:val="14"/>
   </w:num>
-  <w:num w:numId="7">
-    <w:abstractNumId w:val="10"/>
-  </w:num>
-  <w:num w:numId="8">
-    <w:abstractNumId w:val="12"/>
-  </w:num>
   <w:num w:numId="9">
-    <w:abstractNumId w:val="11"/>
+    <w:abstractNumId w:val="13"/>
   </w:num>
   <w:num w:numId="10">
-    <w:abstractNumId w:val="13"/>
+    <w:abstractNumId w:val="15"/>
   </w:num>
   <w:num w:numId="11">
     <w:abstractNumId w:val="0"/>
   </w:num>
   <w:num w:numId="12">
-    <w:abstractNumId w:val="3"/>
+    <w:abstractNumId w:val="4"/>
   </w:num>
   <w:num w:numId="13">
-    <w:abstractNumId w:val="17"/>
+    <w:abstractNumId w:val="19"/>
   </w:num>
   <w:num w:numId="14">
+    <w:abstractNumId w:val="7"/>
+  </w:num>
+  <w:num w:numId="15">
     <w:abstractNumId w:val="6"/>
   </w:num>
-  <w:num w:numId="15">
+  <w:num w:numId="16">
+    <w:abstractNumId w:val="10"/>
+  </w:num>
+  <w:num w:numId="17">
     <w:abstractNumId w:val="5"/>
   </w:num>
-  <w:num w:numId="16">
-    <w:abstractNumId w:val="9"/>
+  <w:num w:numId="18">
+    <w:abstractNumId w:val="2"/>
   </w:num>
-  <w:num w:numId="17">
-    <w:abstractNumId w:val="4"/>
+  <w:num w:numId="19">
+    <w:abstractNumId w:val="18"/>
   </w:num>
-  <w:num w:numId="18">
+  <w:num w:numId="20">
     <w:abstractNumId w:val="1"/>
   </w:num>
-  <w:num w:numId="19">
-    <w:abstractNumId w:val="16"/>
+  <w:num w:numId="21">
+    <w:abstractNumId w:val="11"/>
   </w:num>
 </w:numbering>
 </file>

</xml_diff>

<commit_message>
RinominatoClassi ed aggiunto CRC_CARDS
</commit_message>
<xml_diff>
--- a/Documentazione/Testing/PIANO TEST EVENTDAO.docx
+++ b/Documentazione/Testing/PIANO TEST EVENTDAO.docx
@@ -2146,25 +2146,7 @@
           <w:sz w:val="22"/>
           <w:szCs w:val="22"/>
         </w:rPr>
-        <w:t xml:space="preserve">) ,SEARCHBYDATE (Date </w:t>
-      </w:r>
-      <w:proofErr w:type="spellStart"/>
-      <w:r>
-        <w:rPr>
-          <w:b/>
-          <w:sz w:val="22"/>
-          <w:szCs w:val="22"/>
-        </w:rPr>
-        <w:t>from,Date</w:t>
-      </w:r>
-      <w:proofErr w:type="spellEnd"/>
-      <w:r>
-        <w:rPr>
-          <w:b/>
-          <w:sz w:val="22"/>
-          <w:szCs w:val="22"/>
-        </w:rPr>
-        <w:t xml:space="preserve"> to), SEARCHBYTYPEEVENT(String </w:t>
+        <w:t xml:space="preserve">) , SEARCHBYTYPEEVENT(String </w:t>
       </w:r>
       <w:proofErr w:type="spellStart"/>
       <w:r>
@@ -15237,6 +15219,8 @@
           <w:szCs w:val="22"/>
         </w:rPr>
       </w:pPr>
+      <w:bookmarkStart w:id="0" w:name="_GoBack"/>
+      <w:bookmarkEnd w:id="0"/>
       <w:proofErr w:type="gramStart"/>
       <w:r>
         <w:rPr>
@@ -15277,39 +15261,7 @@
           <w:sz w:val="22"/>
           <w:szCs w:val="22"/>
         </w:rPr>
-        <w:t>SEARCHBYDATE (Date from</w:t>
-      </w:r>
-      <w:r>
-        <w:rPr>
-          <w:b/>
-          <w:sz w:val="22"/>
-          <w:szCs w:val="22"/>
-        </w:rPr>
-        <w:t xml:space="preserve"> </w:t>
-      </w:r>
-      <w:r>
-        <w:rPr>
-          <w:b/>
-          <w:sz w:val="22"/>
-          <w:szCs w:val="22"/>
-        </w:rPr>
-        <w:t>,</w:t>
-      </w:r>
-      <w:r>
-        <w:rPr>
-          <w:b/>
-          <w:sz w:val="22"/>
-          <w:szCs w:val="22"/>
-        </w:rPr>
-        <w:t xml:space="preserve"> </w:t>
-      </w:r>
-      <w:r>
-        <w:rPr>
-          <w:b/>
-          <w:sz w:val="22"/>
-          <w:szCs w:val="22"/>
-        </w:rPr>
-        <w:t>Date to)</w:t>
+        <w:t>SEARCHBYDATE (Date from , Date to)</w:t>
       </w:r>
     </w:p>
     <w:p>
@@ -15379,31 +15331,7 @@
           <w:bCs/>
           <w:u w:color="000000"/>
         </w:rPr>
-        <w:t>Il metodo permett</w:t>
-      </w:r>
-      <w:r>
-        <w:rPr>
-          <w:rFonts w:ascii="Times New Roman" w:eastAsia="Calibri" w:hAnsi="Times New Roman" w:cs="Times New Roman"/>
-          <w:bCs/>
-          <w:u w:color="000000"/>
-        </w:rPr>
-        <w:t xml:space="preserve">e </w:t>
-      </w:r>
-      <w:r>
-        <w:rPr>
-          <w:rFonts w:ascii="Times New Roman" w:eastAsia="Calibri" w:hAnsi="Times New Roman" w:cs="Times New Roman"/>
-          <w:bCs/>
-          <w:u w:color="000000"/>
-        </w:rPr>
-        <w:t xml:space="preserve">di  </w:t>
-      </w:r>
-      <w:r>
-        <w:rPr>
-          <w:rFonts w:ascii="Times New Roman" w:eastAsia="Calibri" w:hAnsi="Times New Roman" w:cs="Times New Roman"/>
-          <w:bCs/>
-          <w:u w:color="000000"/>
-        </w:rPr>
-        <w:t>cercare  sul database eventi compresi tra due date.</w:t>
+        <w:t>Il metodo permette di  cercare  sul database eventi compresi tra due date.</w:t>
       </w:r>
     </w:p>
     <w:p>
@@ -15531,48 +15459,6 @@
       <w:r>
         <w:rPr>
           <w:rFonts w:eastAsia="Calibri"/>
-          <w:u w:color="000000"/>
-          <w:lang w:val="it-IT"/>
-        </w:rPr>
-        <w:t>,</w:t>
-      </w:r>
-      <w:r>
-        <w:rPr>
-          <w:rFonts w:eastAsia="Calibri"/>
-          <w:u w:color="000000"/>
-          <w:lang w:val="it-IT"/>
-        </w:rPr>
-        <w:t>eventi non cercati</w:t>
-      </w:r>
-      <w:r>
-        <w:rPr>
-          <w:rFonts w:eastAsia="Calibri"/>
-          <w:u w:color="000000"/>
-          <w:lang w:val="it-IT"/>
-        </w:rPr>
-        <w:t xml:space="preserve">, </w:t>
-      </w:r>
-      <w:proofErr w:type="spellStart"/>
-      <w:r>
-        <w:rPr>
-          <w:rFonts w:eastAsia="Calibri"/>
-          <w:u w:color="000000"/>
-          <w:lang w:val="it-IT"/>
-        </w:rPr>
-        <w:t>Exception</w:t>
-      </w:r>
-      <w:proofErr w:type="spellEnd"/>
-      <w:r>
-        <w:rPr>
-          <w:rFonts w:eastAsia="Calibri"/>
-          <w:u w:color="000000"/>
-          <w:lang w:val="it-IT"/>
-        </w:rPr>
-        <w:t>.</w:t>
-      </w:r>
-      <w:r>
-        <w:rPr>
-          <w:rFonts w:eastAsia="Calibri"/>
           <w:b/>
           <w:bCs/>
           <w:sz w:val="22"/>
@@ -15615,19 +15501,7 @@
           <w:u w:color="000000"/>
           <w:lang w:val="it-IT"/>
         </w:rPr>
-        <w:t>DATE FROM</w:t>
-      </w:r>
-      <w:r>
-        <w:rPr>
-          <w:rFonts w:eastAsia="Calibri"/>
-          <w:b/>
-          <w:bCs/>
-          <w:sz w:val="22"/>
-          <w:szCs w:val="22"/>
-          <w:u w:color="000000"/>
-          <w:lang w:val="it-IT"/>
-        </w:rPr>
-        <w:t>”</w:t>
+        <w:t>DATE FROM”</w:t>
       </w:r>
     </w:p>
     <w:p>
@@ -15799,19 +15673,7 @@
           <w:u w:color="000000"/>
           <w:lang w:val="it-IT"/>
         </w:rPr>
-        <w:t>DATE FROM</w:t>
-      </w:r>
-      <w:r>
-        <w:rPr>
-          <w:rFonts w:eastAsia="Calibri"/>
-          <w:b/>
-          <w:bCs/>
-          <w:sz w:val="22"/>
-          <w:szCs w:val="22"/>
-          <w:u w:color="000000"/>
-          <w:lang w:val="it-IT"/>
-        </w:rPr>
-        <w:t>”</w:t>
+        <w:t>DATE FROM”</w:t>
       </w:r>
     </w:p>
     <w:p>
@@ -16998,7 +16860,15 @@
                 <w:szCs w:val="20"/>
                 <w:lang w:val="it-IT"/>
               </w:rPr>
-              <w:t>Nessun evento cercato</w:t>
+              <w:t xml:space="preserve">Nessun evento </w:t>
+            </w:r>
+            <w:r>
+              <w:rPr>
+                <w:sz w:val="20"/>
+                <w:szCs w:val="20"/>
+                <w:lang w:val="it-IT"/>
+              </w:rPr>
+              <w:t>trovato</w:t>
             </w:r>
           </w:p>
         </w:tc>
@@ -17349,7 +17219,15 @@
                 <w:szCs w:val="20"/>
                 <w:lang w:val="it-IT"/>
               </w:rPr>
-              <w:t>Nessun evento cercato</w:t>
+              <w:t xml:space="preserve">Nessun evento </w:t>
+            </w:r>
+            <w:r>
+              <w:rPr>
+                <w:sz w:val="20"/>
+                <w:szCs w:val="20"/>
+                <w:lang w:val="it-IT"/>
+              </w:rPr>
+              <w:t>trovato</w:t>
             </w:r>
           </w:p>
         </w:tc>
@@ -17700,10 +17578,16 @@
                 <w:szCs w:val="20"/>
                 <w:lang w:val="it-IT"/>
               </w:rPr>
-              <w:t>Nessun evento cercato</w:t>
-            </w:r>
-            <w:bookmarkStart w:id="0" w:name="_GoBack"/>
-            <w:bookmarkEnd w:id="0"/>
+              <w:t xml:space="preserve">Nessun evento </w:t>
+            </w:r>
+            <w:r>
+              <w:rPr>
+                <w:sz w:val="20"/>
+                <w:szCs w:val="20"/>
+                <w:lang w:val="it-IT"/>
+              </w:rPr>
+              <w:t>trovato</w:t>
+            </w:r>
           </w:p>
         </w:tc>
         <w:tc>

</xml_diff>